<commit_message>
Start adding documentation for the database objects
</commit_message>
<xml_diff>
--- a/Doc.docx
+++ b/Doc.docx
@@ -23,6 +23,12 @@
           <w:sz w:val="28"/>
         </w:rPr>
         <w:t xml:space="preserve">: </w:t>
+      </w:r>
+      <w:r>
+        <w:rPr>
+          <w:sz w:val="28"/>
+        </w:rPr>
+        <w:t>…………………</w:t>
       </w:r>
       <w:r>
         <w:rPr>
@@ -212,7 +218,7 @@
           <w:numId w:val="0"/>
         </w:numPr>
       </w:pPr>
-      <w:bookmarkStart w:id="0" w:name="_Toc124341291"/>
+      <w:bookmarkStart w:id="0" w:name="_Toc124520610"/>
       <w:r>
         <w:lastRenderedPageBreak/>
         <w:t>Tartalomjegyzék</w:t>
@@ -227,7 +233,6 @@
           <w:docPartUnique/>
         </w:docPartObj>
       </w:sdtPr>
-      <w:sdtEndPr/>
       <w:sdtContent>
         <w:p>
           <w:pPr>
@@ -248,7 +253,7 @@
           <w:r>
             <w:fldChar w:fldCharType="separate"/>
           </w:r>
-          <w:hyperlink w:anchor="_Toc124341291" w:history="1">
+          <w:hyperlink w:anchor="_Toc124520610" w:history="1">
             <w:r>
               <w:rPr>
                 <w:rStyle w:val="Hiperhivatkozs"/>
@@ -275,7 +280,7 @@
                 <w:noProof/>
                 <w:webHidden/>
               </w:rPr>
-              <w:instrText xml:space="preserve"> PAGEREF _Toc124341291 \h </w:instrText>
+              <w:instrText xml:space="preserve"> PAGEREF _Toc124520610 \h </w:instrText>
             </w:r>
             <w:r>
               <w:rPr>
@@ -316,7 +321,7 @@
               <w:lang w:eastAsia="hu-HU"/>
             </w:rPr>
           </w:pPr>
-          <w:hyperlink w:anchor="_Toc124341292" w:history="1">
+          <w:hyperlink w:anchor="_Toc124520611" w:history="1">
             <w:r>
               <w:rPr>
                 <w:rStyle w:val="Hiperhivatkozs"/>
@@ -343,7 +348,95 @@
                 <w:noProof/>
                 <w:webHidden/>
               </w:rPr>
-              <w:instrText xml:space="preserve"> PAGEREF _Toc124341292 \h </w:instrText>
+              <w:instrText xml:space="preserve"> PAGEREF _Toc124520611 \h </w:instrText>
+            </w:r>
+            <w:r>
+              <w:rPr>
+                <w:noProof/>
+                <w:webHidden/>
+              </w:rPr>
+            </w:r>
+            <w:r>
+              <w:rPr>
+                <w:noProof/>
+                <w:webHidden/>
+              </w:rPr>
+              <w:fldChar w:fldCharType="separate"/>
+            </w:r>
+            <w:r>
+              <w:rPr>
+                <w:noProof/>
+                <w:webHidden/>
+              </w:rPr>
+              <w:t>3</w:t>
+            </w:r>
+            <w:r>
+              <w:rPr>
+                <w:noProof/>
+                <w:webHidden/>
+              </w:rPr>
+              <w:fldChar w:fldCharType="end"/>
+            </w:r>
+          </w:hyperlink>
+        </w:p>
+        <w:p>
+          <w:pPr>
+            <w:pStyle w:val="TJ2"/>
+            <w:tabs>
+              <w:tab w:val="left" w:pos="1760"/>
+              <w:tab w:val="right" w:leader="dot" w:pos="8827"/>
+            </w:tabs>
+            <w:rPr>
+              <w:rFonts w:asciiTheme="minorHAnsi" w:eastAsiaTheme="minorEastAsia" w:hAnsiTheme="minorHAnsi" w:cstheme="minorBidi"/>
+              <w:noProof/>
+              <w:sz w:val="22"/>
+              <w:lang w:eastAsia="hu-HU"/>
+            </w:rPr>
+          </w:pPr>
+          <w:hyperlink w:anchor="_Toc124520612" w:history="1">
+            <w:r>
+              <w:rPr>
+                <w:rStyle w:val="Hiperhivatkozs"/>
+                <w:noProof/>
+              </w:rPr>
+              <w:t xml:space="preserve">1.1 Miért ezt </w:t>
+            </w:r>
+            <w:r>
+              <w:rPr>
+                <w:rFonts w:asciiTheme="minorHAnsi" w:eastAsiaTheme="minorEastAsia" w:hAnsiTheme="minorHAnsi" w:cstheme="minorBidi"/>
+                <w:noProof/>
+                <w:sz w:val="22"/>
+                <w:lang w:eastAsia="hu-HU"/>
+              </w:rPr>
+              <w:tab/>
+            </w:r>
+            <w:r>
+              <w:rPr>
+                <w:rStyle w:val="Hiperhivatkozs"/>
+                <w:noProof/>
+              </w:rPr>
+              <w:t>választottam?</w:t>
+            </w:r>
+            <w:r>
+              <w:rPr>
+                <w:noProof/>
+                <w:webHidden/>
+              </w:rPr>
+              <w:tab/>
+            </w:r>
+            <w:r>
+              <w:rPr>
+                <w:noProof/>
+                <w:webHidden/>
+              </w:rPr>
+              <w:fldChar w:fldCharType="begin"/>
+            </w:r>
+            <w:r>
+              <w:rPr>
+                <w:noProof/>
+                <w:webHidden/>
+              </w:rPr>
+              <w:instrText xml:space="preserve"> PAGEREF _Toc124520612 \h </w:instrText>
             </w:r>
             <w:r>
               <w:rPr>
@@ -387,13 +480,13 @@
               <w:lang w:eastAsia="hu-HU"/>
             </w:rPr>
           </w:pPr>
-          <w:hyperlink w:anchor="_Toc124341293" w:history="1">
+          <w:hyperlink w:anchor="_Toc124520613" w:history="1">
             <w:r>
               <w:rPr>
                 <w:rStyle w:val="Hiperhivatkozs"/>
                 <w:noProof/>
               </w:rPr>
-              <w:t>1.1 Köszönetnyilvánítás</w:t>
+              <w:t>1.2 Köszönetnyilvánítás</w:t>
             </w:r>
             <w:r>
               <w:rPr>
@@ -414,7 +507,7 @@
                 <w:noProof/>
                 <w:webHidden/>
               </w:rPr>
-              <w:instrText xml:space="preserve"> PAGEREF _Toc124341293 \h </w:instrText>
+              <w:instrText xml:space="preserve"> PAGEREF _Toc124520613 \h </w:instrText>
             </w:r>
             <w:r>
               <w:rPr>
@@ -455,7 +548,7 @@
               <w:lang w:eastAsia="hu-HU"/>
             </w:rPr>
           </w:pPr>
-          <w:hyperlink w:anchor="_Toc124341294" w:history="1">
+          <w:hyperlink w:anchor="_Toc124520614" w:history="1">
             <w:r>
               <w:rPr>
                 <w:rStyle w:val="Hiperhivatkozs"/>
@@ -482,7 +575,7 @@
                 <w:noProof/>
                 <w:webHidden/>
               </w:rPr>
-              <w:instrText xml:space="preserve"> PAGEREF _Toc124341294 \h </w:instrText>
+              <w:instrText xml:space="preserve"> PAGEREF _Toc124520614 \h </w:instrText>
             </w:r>
             <w:r>
               <w:rPr>
@@ -502,7 +595,149 @@
                 <w:noProof/>
                 <w:webHidden/>
               </w:rPr>
-              <w:t>3</w:t>
+              <w:t>4</w:t>
+            </w:r>
+            <w:r>
+              <w:rPr>
+                <w:noProof/>
+                <w:webHidden/>
+              </w:rPr>
+              <w:fldChar w:fldCharType="end"/>
+            </w:r>
+          </w:hyperlink>
+        </w:p>
+        <w:p>
+          <w:pPr>
+            <w:pStyle w:val="TJ2"/>
+            <w:tabs>
+              <w:tab w:val="right" w:leader="dot" w:pos="8827"/>
+            </w:tabs>
+            <w:rPr>
+              <w:rFonts w:asciiTheme="minorHAnsi" w:eastAsiaTheme="minorEastAsia" w:hAnsiTheme="minorHAnsi" w:cstheme="minorBidi"/>
+              <w:noProof/>
+              <w:sz w:val="22"/>
+              <w:lang w:eastAsia="hu-HU"/>
+            </w:rPr>
+          </w:pPr>
+          <w:hyperlink w:anchor="_Toc124520615" w:history="1">
+            <w:r>
+              <w:rPr>
+                <w:rStyle w:val="Hiperhivatkozs"/>
+                <w:noProof/>
+              </w:rPr>
+              <w:t>2.1 Rendszerkövetelmény</w:t>
+            </w:r>
+            <w:r>
+              <w:rPr>
+                <w:noProof/>
+                <w:webHidden/>
+              </w:rPr>
+              <w:tab/>
+            </w:r>
+            <w:r>
+              <w:rPr>
+                <w:noProof/>
+                <w:webHidden/>
+              </w:rPr>
+              <w:fldChar w:fldCharType="begin"/>
+            </w:r>
+            <w:r>
+              <w:rPr>
+                <w:noProof/>
+                <w:webHidden/>
+              </w:rPr>
+              <w:instrText xml:space="preserve"> PAGEREF _Toc124520615 \h </w:instrText>
+            </w:r>
+            <w:r>
+              <w:rPr>
+                <w:noProof/>
+                <w:webHidden/>
+              </w:rPr>
+            </w:r>
+            <w:r>
+              <w:rPr>
+                <w:noProof/>
+                <w:webHidden/>
+              </w:rPr>
+              <w:fldChar w:fldCharType="separate"/>
+            </w:r>
+            <w:r>
+              <w:rPr>
+                <w:noProof/>
+                <w:webHidden/>
+              </w:rPr>
+              <w:t>4</w:t>
+            </w:r>
+            <w:r>
+              <w:rPr>
+                <w:noProof/>
+                <w:webHidden/>
+              </w:rPr>
+              <w:fldChar w:fldCharType="end"/>
+            </w:r>
+          </w:hyperlink>
+        </w:p>
+        <w:p>
+          <w:pPr>
+            <w:pStyle w:val="TJ2"/>
+            <w:tabs>
+              <w:tab w:val="right" w:leader="dot" w:pos="8827"/>
+            </w:tabs>
+            <w:rPr>
+              <w:rFonts w:asciiTheme="minorHAnsi" w:eastAsiaTheme="minorEastAsia" w:hAnsiTheme="minorHAnsi" w:cstheme="minorBidi"/>
+              <w:noProof/>
+              <w:sz w:val="22"/>
+              <w:lang w:eastAsia="hu-HU"/>
+            </w:rPr>
+          </w:pPr>
+          <w:hyperlink w:anchor="_Toc124520616" w:history="1">
+            <w:r>
+              <w:rPr>
+                <w:rStyle w:val="Hiperhivatkozs"/>
+                <w:noProof/>
+              </w:rPr>
+              <w:t>2.2 Weboldal használata</w:t>
+            </w:r>
+            <w:r>
+              <w:rPr>
+                <w:noProof/>
+                <w:webHidden/>
+              </w:rPr>
+              <w:tab/>
+            </w:r>
+            <w:r>
+              <w:rPr>
+                <w:noProof/>
+                <w:webHidden/>
+              </w:rPr>
+              <w:fldChar w:fldCharType="begin"/>
+            </w:r>
+            <w:r>
+              <w:rPr>
+                <w:noProof/>
+                <w:webHidden/>
+              </w:rPr>
+              <w:instrText xml:space="preserve"> PAGEREF _Toc124520616 \h </w:instrText>
+            </w:r>
+            <w:r>
+              <w:rPr>
+                <w:noProof/>
+                <w:webHidden/>
+              </w:rPr>
+            </w:r>
+            <w:r>
+              <w:rPr>
+                <w:noProof/>
+                <w:webHidden/>
+              </w:rPr>
+              <w:fldChar w:fldCharType="separate"/>
+            </w:r>
+            <w:r>
+              <w:rPr>
+                <w:noProof/>
+                <w:webHidden/>
+              </w:rPr>
+              <w:t>4</w:t>
             </w:r>
             <w:r>
               <w:rPr>
@@ -523,7 +758,7 @@
               <w:lang w:eastAsia="hu-HU"/>
             </w:rPr>
           </w:pPr>
-          <w:hyperlink w:anchor="_Toc124341295" w:history="1">
+          <w:hyperlink w:anchor="_Toc124520617" w:history="1">
             <w:r>
               <w:rPr>
                 <w:rStyle w:val="Hiperhivatkozs"/>
@@ -550,7 +785,7 @@
                 <w:noProof/>
                 <w:webHidden/>
               </w:rPr>
-              <w:instrText xml:space="preserve"> PAGEREF _Toc124341295 \h </w:instrText>
+              <w:instrText xml:space="preserve"> PAGEREF _Toc124520617 \h </w:instrText>
             </w:r>
             <w:r>
               <w:rPr>
@@ -570,7 +805,634 @@
                 <w:noProof/>
                 <w:webHidden/>
               </w:rPr>
-              <w:t>3</w:t>
+              <w:t>5</w:t>
+            </w:r>
+            <w:r>
+              <w:rPr>
+                <w:noProof/>
+                <w:webHidden/>
+              </w:rPr>
+              <w:fldChar w:fldCharType="end"/>
+            </w:r>
+          </w:hyperlink>
+        </w:p>
+        <w:p>
+          <w:pPr>
+            <w:pStyle w:val="TJ2"/>
+            <w:tabs>
+              <w:tab w:val="right" w:leader="dot" w:pos="8827"/>
+            </w:tabs>
+            <w:rPr>
+              <w:rFonts w:asciiTheme="minorHAnsi" w:eastAsiaTheme="minorEastAsia" w:hAnsiTheme="minorHAnsi" w:cstheme="minorBidi"/>
+              <w:noProof/>
+              <w:sz w:val="22"/>
+              <w:lang w:eastAsia="hu-HU"/>
+            </w:rPr>
+          </w:pPr>
+          <w:hyperlink w:anchor="_Toc124520618" w:history="1">
+            <w:r>
+              <w:rPr>
+                <w:rStyle w:val="Hiperhivatkozs"/>
+                <w:noProof/>
+              </w:rPr>
+              <w:t>3.1 Telepítés</w:t>
+            </w:r>
+            <w:r>
+              <w:rPr>
+                <w:noProof/>
+                <w:webHidden/>
+              </w:rPr>
+              <w:tab/>
+            </w:r>
+            <w:r>
+              <w:rPr>
+                <w:noProof/>
+                <w:webHidden/>
+              </w:rPr>
+              <w:fldChar w:fldCharType="begin"/>
+            </w:r>
+            <w:r>
+              <w:rPr>
+                <w:noProof/>
+                <w:webHidden/>
+              </w:rPr>
+              <w:instrText xml:space="preserve"> PAGEREF _Toc124520618 \h </w:instrText>
+            </w:r>
+            <w:r>
+              <w:rPr>
+                <w:noProof/>
+                <w:webHidden/>
+              </w:rPr>
+            </w:r>
+            <w:r>
+              <w:rPr>
+                <w:noProof/>
+                <w:webHidden/>
+              </w:rPr>
+              <w:fldChar w:fldCharType="separate"/>
+            </w:r>
+            <w:r>
+              <w:rPr>
+                <w:noProof/>
+                <w:webHidden/>
+              </w:rPr>
+              <w:t>5</w:t>
+            </w:r>
+            <w:r>
+              <w:rPr>
+                <w:noProof/>
+                <w:webHidden/>
+              </w:rPr>
+              <w:fldChar w:fldCharType="end"/>
+            </w:r>
+          </w:hyperlink>
+        </w:p>
+        <w:p>
+          <w:pPr>
+            <w:pStyle w:val="TJ2"/>
+            <w:tabs>
+              <w:tab w:val="right" w:leader="dot" w:pos="8827"/>
+            </w:tabs>
+            <w:rPr>
+              <w:rFonts w:asciiTheme="minorHAnsi" w:eastAsiaTheme="minorEastAsia" w:hAnsiTheme="minorHAnsi" w:cstheme="minorBidi"/>
+              <w:noProof/>
+              <w:sz w:val="22"/>
+              <w:lang w:eastAsia="hu-HU"/>
+            </w:rPr>
+          </w:pPr>
+          <w:hyperlink w:anchor="_Toc124520619" w:history="1">
+            <w:r>
+              <w:rPr>
+                <w:rStyle w:val="Hiperhivatkozs"/>
+                <w:noProof/>
+              </w:rPr>
+              <w:t>3.2 Adatbázis</w:t>
+            </w:r>
+            <w:r>
+              <w:rPr>
+                <w:noProof/>
+                <w:webHidden/>
+              </w:rPr>
+              <w:tab/>
+            </w:r>
+            <w:r>
+              <w:rPr>
+                <w:noProof/>
+                <w:webHidden/>
+              </w:rPr>
+              <w:fldChar w:fldCharType="begin"/>
+            </w:r>
+            <w:r>
+              <w:rPr>
+                <w:noProof/>
+                <w:webHidden/>
+              </w:rPr>
+              <w:instrText xml:space="preserve"> PAGEREF _Toc124520619 \h </w:instrText>
+            </w:r>
+            <w:r>
+              <w:rPr>
+                <w:noProof/>
+                <w:webHidden/>
+              </w:rPr>
+            </w:r>
+            <w:r>
+              <w:rPr>
+                <w:noProof/>
+                <w:webHidden/>
+              </w:rPr>
+              <w:fldChar w:fldCharType="separate"/>
+            </w:r>
+            <w:r>
+              <w:rPr>
+                <w:noProof/>
+                <w:webHidden/>
+              </w:rPr>
+              <w:t>6</w:t>
+            </w:r>
+            <w:r>
+              <w:rPr>
+                <w:noProof/>
+                <w:webHidden/>
+              </w:rPr>
+              <w:fldChar w:fldCharType="end"/>
+            </w:r>
+          </w:hyperlink>
+        </w:p>
+        <w:p>
+          <w:pPr>
+            <w:pStyle w:val="TJ3"/>
+            <w:tabs>
+              <w:tab w:val="right" w:leader="dot" w:pos="8827"/>
+            </w:tabs>
+            <w:rPr>
+              <w:noProof/>
+            </w:rPr>
+          </w:pPr>
+          <w:hyperlink w:anchor="_Toc124520620" w:history="1">
+            <w:r>
+              <w:rPr>
+                <w:rStyle w:val="Hiperhivatkozs"/>
+                <w:noProof/>
+              </w:rPr>
+              <w:t>3.2.1 User tábla</w:t>
+            </w:r>
+            <w:r>
+              <w:rPr>
+                <w:noProof/>
+                <w:webHidden/>
+              </w:rPr>
+              <w:tab/>
+            </w:r>
+            <w:r>
+              <w:rPr>
+                <w:noProof/>
+                <w:webHidden/>
+              </w:rPr>
+              <w:fldChar w:fldCharType="begin"/>
+            </w:r>
+            <w:r>
+              <w:rPr>
+                <w:noProof/>
+                <w:webHidden/>
+              </w:rPr>
+              <w:instrText xml:space="preserve"> PAGEREF _Toc124520620 \h </w:instrText>
+            </w:r>
+            <w:r>
+              <w:rPr>
+                <w:noProof/>
+                <w:webHidden/>
+              </w:rPr>
+            </w:r>
+            <w:r>
+              <w:rPr>
+                <w:noProof/>
+                <w:webHidden/>
+              </w:rPr>
+              <w:fldChar w:fldCharType="separate"/>
+            </w:r>
+            <w:r>
+              <w:rPr>
+                <w:noProof/>
+                <w:webHidden/>
+              </w:rPr>
+              <w:t>6</w:t>
+            </w:r>
+            <w:r>
+              <w:rPr>
+                <w:noProof/>
+                <w:webHidden/>
+              </w:rPr>
+              <w:fldChar w:fldCharType="end"/>
+            </w:r>
+          </w:hyperlink>
+        </w:p>
+        <w:p>
+          <w:pPr>
+            <w:pStyle w:val="TJ3"/>
+            <w:tabs>
+              <w:tab w:val="right" w:leader="dot" w:pos="8827"/>
+            </w:tabs>
+            <w:rPr>
+              <w:noProof/>
+            </w:rPr>
+          </w:pPr>
+          <w:hyperlink w:anchor="_Toc124520621" w:history="1">
+            <w:r>
+              <w:rPr>
+                <w:rStyle w:val="Hiperhivatkozs"/>
+                <w:noProof/>
+              </w:rPr>
+              <w:t>3.2.2 Login tábla</w:t>
+            </w:r>
+            <w:r>
+              <w:rPr>
+                <w:noProof/>
+                <w:webHidden/>
+              </w:rPr>
+              <w:tab/>
+            </w:r>
+            <w:r>
+              <w:rPr>
+                <w:noProof/>
+                <w:webHidden/>
+              </w:rPr>
+              <w:fldChar w:fldCharType="begin"/>
+            </w:r>
+            <w:r>
+              <w:rPr>
+                <w:noProof/>
+                <w:webHidden/>
+              </w:rPr>
+              <w:instrText xml:space="preserve"> PAGEREF _Toc124520621 \h </w:instrText>
+            </w:r>
+            <w:r>
+              <w:rPr>
+                <w:noProof/>
+                <w:webHidden/>
+              </w:rPr>
+            </w:r>
+            <w:r>
+              <w:rPr>
+                <w:noProof/>
+                <w:webHidden/>
+              </w:rPr>
+              <w:fldChar w:fldCharType="separate"/>
+            </w:r>
+            <w:r>
+              <w:rPr>
+                <w:noProof/>
+                <w:webHidden/>
+              </w:rPr>
+              <w:t>6</w:t>
+            </w:r>
+            <w:r>
+              <w:rPr>
+                <w:noProof/>
+                <w:webHidden/>
+              </w:rPr>
+              <w:fldChar w:fldCharType="end"/>
+            </w:r>
+          </w:hyperlink>
+        </w:p>
+        <w:p>
+          <w:pPr>
+            <w:pStyle w:val="TJ3"/>
+            <w:tabs>
+              <w:tab w:val="right" w:leader="dot" w:pos="8827"/>
+            </w:tabs>
+            <w:rPr>
+              <w:noProof/>
+            </w:rPr>
+          </w:pPr>
+          <w:hyperlink w:anchor="_Toc124520622" w:history="1">
+            <w:r>
+              <w:rPr>
+                <w:rStyle w:val="Hiperhivatkozs"/>
+                <w:noProof/>
+              </w:rPr>
+              <w:t>3.2.3 Session tábla</w:t>
+            </w:r>
+            <w:r>
+              <w:rPr>
+                <w:noProof/>
+                <w:webHidden/>
+              </w:rPr>
+              <w:tab/>
+            </w:r>
+            <w:r>
+              <w:rPr>
+                <w:noProof/>
+                <w:webHidden/>
+              </w:rPr>
+              <w:fldChar w:fldCharType="begin"/>
+            </w:r>
+            <w:r>
+              <w:rPr>
+                <w:noProof/>
+                <w:webHidden/>
+              </w:rPr>
+              <w:instrText xml:space="preserve"> PAGEREF _Toc124520622 \h </w:instrText>
+            </w:r>
+            <w:r>
+              <w:rPr>
+                <w:noProof/>
+                <w:webHidden/>
+              </w:rPr>
+            </w:r>
+            <w:r>
+              <w:rPr>
+                <w:noProof/>
+                <w:webHidden/>
+              </w:rPr>
+              <w:fldChar w:fldCharType="separate"/>
+            </w:r>
+            <w:r>
+              <w:rPr>
+                <w:noProof/>
+                <w:webHidden/>
+              </w:rPr>
+              <w:t>7</w:t>
+            </w:r>
+            <w:r>
+              <w:rPr>
+                <w:noProof/>
+                <w:webHidden/>
+              </w:rPr>
+              <w:fldChar w:fldCharType="end"/>
+            </w:r>
+          </w:hyperlink>
+        </w:p>
+        <w:p>
+          <w:pPr>
+            <w:pStyle w:val="TJ3"/>
+            <w:tabs>
+              <w:tab w:val="right" w:leader="dot" w:pos="8827"/>
+            </w:tabs>
+            <w:rPr>
+              <w:noProof/>
+            </w:rPr>
+          </w:pPr>
+          <w:hyperlink w:anchor="_Toc124520623" w:history="1">
+            <w:r>
+              <w:rPr>
+                <w:rStyle w:val="Hiperhivatkozs"/>
+                <w:noProof/>
+              </w:rPr>
+              <w:t>3.2.4 Follow tábla</w:t>
+            </w:r>
+            <w:r>
+              <w:rPr>
+                <w:noProof/>
+                <w:webHidden/>
+              </w:rPr>
+              <w:tab/>
+            </w:r>
+            <w:r>
+              <w:rPr>
+                <w:noProof/>
+                <w:webHidden/>
+              </w:rPr>
+              <w:fldChar w:fldCharType="begin"/>
+            </w:r>
+            <w:r>
+              <w:rPr>
+                <w:noProof/>
+                <w:webHidden/>
+              </w:rPr>
+              <w:instrText xml:space="preserve"> PAGEREF _Toc124520623 \h </w:instrText>
+            </w:r>
+            <w:r>
+              <w:rPr>
+                <w:noProof/>
+                <w:webHidden/>
+              </w:rPr>
+            </w:r>
+            <w:r>
+              <w:rPr>
+                <w:noProof/>
+                <w:webHidden/>
+              </w:rPr>
+              <w:fldChar w:fldCharType="separate"/>
+            </w:r>
+            <w:r>
+              <w:rPr>
+                <w:noProof/>
+                <w:webHidden/>
+              </w:rPr>
+              <w:t>7</w:t>
+            </w:r>
+            <w:r>
+              <w:rPr>
+                <w:noProof/>
+                <w:webHidden/>
+              </w:rPr>
+              <w:fldChar w:fldCharType="end"/>
+            </w:r>
+          </w:hyperlink>
+        </w:p>
+        <w:p>
+          <w:pPr>
+            <w:pStyle w:val="TJ2"/>
+            <w:tabs>
+              <w:tab w:val="right" w:leader="dot" w:pos="8827"/>
+            </w:tabs>
+            <w:rPr>
+              <w:rFonts w:asciiTheme="minorHAnsi" w:eastAsiaTheme="minorEastAsia" w:hAnsiTheme="minorHAnsi" w:cstheme="minorBidi"/>
+              <w:noProof/>
+              <w:sz w:val="22"/>
+              <w:lang w:eastAsia="hu-HU"/>
+            </w:rPr>
+          </w:pPr>
+          <w:hyperlink w:anchor="_Toc124520624" w:history="1">
+            <w:r>
+              <w:rPr>
+                <w:rStyle w:val="Hiperhivatkozs"/>
+                <w:noProof/>
+              </w:rPr>
+              <w:t>3.3 Algoritmusok</w:t>
+            </w:r>
+            <w:r>
+              <w:rPr>
+                <w:noProof/>
+                <w:webHidden/>
+              </w:rPr>
+              <w:tab/>
+            </w:r>
+            <w:r>
+              <w:rPr>
+                <w:noProof/>
+                <w:webHidden/>
+              </w:rPr>
+              <w:fldChar w:fldCharType="begin"/>
+            </w:r>
+            <w:r>
+              <w:rPr>
+                <w:noProof/>
+                <w:webHidden/>
+              </w:rPr>
+              <w:instrText xml:space="preserve"> PAGEREF _Toc124520624 \h </w:instrText>
+            </w:r>
+            <w:r>
+              <w:rPr>
+                <w:noProof/>
+                <w:webHidden/>
+              </w:rPr>
+            </w:r>
+            <w:r>
+              <w:rPr>
+                <w:noProof/>
+                <w:webHidden/>
+              </w:rPr>
+              <w:fldChar w:fldCharType="separate"/>
+            </w:r>
+            <w:r>
+              <w:rPr>
+                <w:noProof/>
+                <w:webHidden/>
+              </w:rPr>
+              <w:t>7</w:t>
+            </w:r>
+            <w:r>
+              <w:rPr>
+                <w:noProof/>
+                <w:webHidden/>
+              </w:rPr>
+              <w:fldChar w:fldCharType="end"/>
+            </w:r>
+          </w:hyperlink>
+        </w:p>
+        <w:p>
+          <w:pPr>
+            <w:pStyle w:val="TJ2"/>
+            <w:tabs>
+              <w:tab w:val="right" w:leader="dot" w:pos="8827"/>
+            </w:tabs>
+            <w:rPr>
+              <w:rFonts w:asciiTheme="minorHAnsi" w:eastAsiaTheme="minorEastAsia" w:hAnsiTheme="minorHAnsi" w:cstheme="minorBidi"/>
+              <w:noProof/>
+              <w:sz w:val="22"/>
+              <w:lang w:eastAsia="hu-HU"/>
+            </w:rPr>
+          </w:pPr>
+          <w:hyperlink w:anchor="_Toc124520625" w:history="1">
+            <w:r>
+              <w:rPr>
+                <w:rStyle w:val="Hiperhivatkozs"/>
+                <w:noProof/>
+              </w:rPr>
+              <w:t>3.4 Tesztdokumentáció</w:t>
+            </w:r>
+            <w:r>
+              <w:rPr>
+                <w:noProof/>
+                <w:webHidden/>
+              </w:rPr>
+              <w:tab/>
+            </w:r>
+            <w:r>
+              <w:rPr>
+                <w:noProof/>
+                <w:webHidden/>
+              </w:rPr>
+              <w:fldChar w:fldCharType="begin"/>
+            </w:r>
+            <w:r>
+              <w:rPr>
+                <w:noProof/>
+                <w:webHidden/>
+              </w:rPr>
+              <w:instrText xml:space="preserve"> PAGEREF _Toc124520625 \h </w:instrText>
+            </w:r>
+            <w:r>
+              <w:rPr>
+                <w:noProof/>
+                <w:webHidden/>
+              </w:rPr>
+            </w:r>
+            <w:r>
+              <w:rPr>
+                <w:noProof/>
+                <w:webHidden/>
+              </w:rPr>
+              <w:fldChar w:fldCharType="separate"/>
+            </w:r>
+            <w:r>
+              <w:rPr>
+                <w:noProof/>
+                <w:webHidden/>
+              </w:rPr>
+              <w:t>7</w:t>
+            </w:r>
+            <w:r>
+              <w:rPr>
+                <w:noProof/>
+                <w:webHidden/>
+              </w:rPr>
+              <w:fldChar w:fldCharType="end"/>
+            </w:r>
+          </w:hyperlink>
+        </w:p>
+        <w:p>
+          <w:pPr>
+            <w:pStyle w:val="TJ2"/>
+            <w:tabs>
+              <w:tab w:val="right" w:leader="dot" w:pos="8827"/>
+            </w:tabs>
+            <w:rPr>
+              <w:rFonts w:asciiTheme="minorHAnsi" w:eastAsiaTheme="minorEastAsia" w:hAnsiTheme="minorHAnsi" w:cstheme="minorBidi"/>
+              <w:noProof/>
+              <w:sz w:val="22"/>
+              <w:lang w:eastAsia="hu-HU"/>
+            </w:rPr>
+          </w:pPr>
+          <w:hyperlink w:anchor="_Toc124520626" w:history="1">
+            <w:r>
+              <w:rPr>
+                <w:rStyle w:val="Hiperhivatkozs"/>
+                <w:noProof/>
+              </w:rPr>
+              <w:t>3.5 Fejlesztői környezet</w:t>
+            </w:r>
+            <w:r>
+              <w:rPr>
+                <w:noProof/>
+                <w:webHidden/>
+              </w:rPr>
+              <w:tab/>
+            </w:r>
+            <w:r>
+              <w:rPr>
+                <w:noProof/>
+                <w:webHidden/>
+              </w:rPr>
+              <w:fldChar w:fldCharType="begin"/>
+            </w:r>
+            <w:r>
+              <w:rPr>
+                <w:noProof/>
+                <w:webHidden/>
+              </w:rPr>
+              <w:instrText xml:space="preserve"> PAGEREF _Toc124520626 \h </w:instrText>
+            </w:r>
+            <w:r>
+              <w:rPr>
+                <w:noProof/>
+                <w:webHidden/>
+              </w:rPr>
+            </w:r>
+            <w:r>
+              <w:rPr>
+                <w:noProof/>
+                <w:webHidden/>
+              </w:rPr>
+              <w:fldChar w:fldCharType="separate"/>
+            </w:r>
+            <w:r>
+              <w:rPr>
+                <w:noProof/>
+                <w:webHidden/>
+              </w:rPr>
+              <w:t>7</w:t>
             </w:r>
             <w:r>
               <w:rPr>
@@ -591,7 +1453,7 @@
               <w:lang w:eastAsia="hu-HU"/>
             </w:rPr>
           </w:pPr>
-          <w:hyperlink w:anchor="_Toc124341296" w:history="1">
+          <w:hyperlink w:anchor="_Toc124520627" w:history="1">
             <w:r>
               <w:rPr>
                 <w:rStyle w:val="Hiperhivatkozs"/>
@@ -618,7 +1480,7 @@
                 <w:noProof/>
                 <w:webHidden/>
               </w:rPr>
-              <w:instrText xml:space="preserve"> PAGEREF _Toc124341296 \h </w:instrText>
+              <w:instrText xml:space="preserve"> PAGEREF _Toc124520627 \h </w:instrText>
             </w:r>
             <w:r>
               <w:rPr>
@@ -638,7 +1500,7 @@
                 <w:noProof/>
                 <w:webHidden/>
               </w:rPr>
-              <w:t>3</w:t>
+              <w:t>8</w:t>
             </w:r>
             <w:r>
               <w:rPr>
@@ -659,7 +1521,7 @@
               <w:lang w:eastAsia="hu-HU"/>
             </w:rPr>
           </w:pPr>
-          <w:hyperlink w:anchor="_Toc124341297" w:history="1">
+          <w:hyperlink w:anchor="_Toc124520628" w:history="1">
             <w:r>
               <w:rPr>
                 <w:rStyle w:val="Hiperhivatkozs"/>
@@ -686,7 +1548,7 @@
                 <w:noProof/>
                 <w:webHidden/>
               </w:rPr>
-              <w:instrText xml:space="preserve"> PAGEREF _Toc124341297 \h </w:instrText>
+              <w:instrText xml:space="preserve"> PAGEREF _Toc124520628 \h </w:instrText>
             </w:r>
             <w:r>
               <w:rPr>
@@ -706,7 +1568,7 @@
                 <w:noProof/>
                 <w:webHidden/>
               </w:rPr>
-              <w:t>3</w:t>
+              <w:t>9</w:t>
             </w:r>
             <w:r>
               <w:rPr>
@@ -728,6 +1590,8 @@
       <w:pPr>
         <w:pStyle w:val="Cmsor1"/>
       </w:pPr>
+      <w:bookmarkStart w:id="1" w:name="_GoBack"/>
+      <w:bookmarkEnd w:id="1"/>
       <w:r>
         <w:br w:type="page"/>
       </w:r>
@@ -740,67 +1604,1095 @@
           <w:numId w:val="10"/>
         </w:numPr>
       </w:pPr>
-      <w:bookmarkStart w:id="1" w:name="_Toc124341292"/>
+      <w:bookmarkStart w:id="2" w:name="_Toc124520611"/>
       <w:r>
         <w:lastRenderedPageBreak/>
         <w:t>Bevezetés</w:t>
       </w:r>
-      <w:bookmarkEnd w:id="1"/>
+      <w:bookmarkEnd w:id="2"/>
+    </w:p>
+    <w:p>
+      <w:r>
+        <w:t xml:space="preserve">A </w:t>
+      </w:r>
+      <w:r>
+        <w:t>záródolgozatom témája</w:t>
+      </w:r>
+      <w:r>
+        <w:t xml:space="preserve"> egy filmek</w:t>
+      </w:r>
+      <w:r>
+        <w:t>et</w:t>
+      </w:r>
+      <w:r>
+        <w:t xml:space="preserve"> értékelő és ajánló platform, ahol a felhasználók bejegyzéseket írhatnak </w:t>
+      </w:r>
+      <w:r>
+        <w:t>megtekintett filmjeikről</w:t>
+      </w:r>
+      <w:r>
+        <w:t xml:space="preserve">, </w:t>
+      </w:r>
+      <w:r>
+        <w:t>hogy megosszák élményüket másokkal is</w:t>
+      </w:r>
+      <w:r>
+        <w:t xml:space="preserve">. </w:t>
+      </w:r>
+      <w:r>
+        <w:t>A felhasználók követhetnek más fiókokat</w:t>
+      </w:r>
+      <w:r>
+        <w:t>,</w:t>
+      </w:r>
+      <w:r>
+        <w:t xml:space="preserve"> hogy</w:t>
+      </w:r>
+      <w:r>
+        <w:t xml:space="preserve"> könnyedén</w:t>
+      </w:r>
+      <w:r>
+        <w:t xml:space="preserve"> lássák azok értékeléseit.</w:t>
+      </w:r>
+      <w:r>
+        <w:br/>
+        <w:t>A weblap funkciói közt említést érdemel még a filmek keresés</w:t>
+      </w:r>
+      <w:r>
+        <w:t>e</w:t>
+      </w:r>
+      <w:r>
+        <w:t xml:space="preserve"> n</w:t>
+      </w:r>
+      <w:r>
+        <w:t>év</w:t>
+      </w:r>
+      <w:r>
+        <w:t>, értékelések és műfajai alapján.</w:t>
+      </w:r>
     </w:p>
     <w:p>
       <w:pPr>
         <w:pStyle w:val="Cmsor2"/>
       </w:pPr>
-      <w:bookmarkStart w:id="2" w:name="_Toc124341293"/>
+      <w:bookmarkStart w:id="3" w:name="_Toc124520612"/>
+      <w:r>
+        <w:t xml:space="preserve">Miért ezt </w:t>
+      </w:r>
+      <w:r>
+        <w:tab/>
+      </w:r>
+      <w:r>
+        <w:t>választottam?</w:t>
+      </w:r>
+      <w:bookmarkEnd w:id="3"/>
+    </w:p>
+    <w:p>
+      <w:r>
+        <w:t xml:space="preserve">Ezt a témát választottam, mert szeretek filmeket nézni és érdekesnek találtam a filmekről való vélemények összegyűjtését és megosztását. Továbbá úgy véltem, egy ilyen weboldal hasznos lehet mások számára is, hogy segítsen nekik a </w:t>
+      </w:r>
+      <w:r>
+        <w:t>film v</w:t>
+      </w:r>
+      <w:r>
+        <w:t>álasztásában.</w:t>
+      </w:r>
+    </w:p>
+    <w:p>
+      <w:pPr>
+        <w:pStyle w:val="Cmsor2"/>
+      </w:pPr>
+      <w:bookmarkStart w:id="4" w:name="_Toc124520613"/>
       <w:r>
         <w:t>Köszönetnyilvánítás</w:t>
       </w:r>
-      <w:bookmarkEnd w:id="2"/>
+      <w:bookmarkEnd w:id="4"/>
+    </w:p>
+    <w:p>
+      <w:pPr>
+        <w:jc w:val="left"/>
+      </w:pPr>
+      <w:r>
+        <w:br w:type="page"/>
+      </w:r>
     </w:p>
     <w:p>
       <w:pPr>
         <w:pStyle w:val="Cmsor1"/>
       </w:pPr>
-      <w:bookmarkStart w:id="3" w:name="_Toc124341294"/>
-      <w:r>
+      <w:bookmarkStart w:id="5" w:name="_Toc124520614"/>
+      <w:r>
+        <w:lastRenderedPageBreak/>
         <w:t>Felhasználói dokumentáció</w:t>
       </w:r>
-      <w:bookmarkEnd w:id="3"/>
+      <w:bookmarkEnd w:id="5"/>
+    </w:p>
+    <w:p>
+      <w:pPr>
+        <w:pStyle w:val="Cmsor2"/>
+      </w:pPr>
+      <w:bookmarkStart w:id="6" w:name="_Toc124520615"/>
+      <w:r>
+        <w:t>Rendszerkövetelmény</w:t>
+      </w:r>
+      <w:bookmarkEnd w:id="6"/>
+    </w:p>
+    <w:p>
+      <w:pPr>
+        <w:pStyle w:val="Cmsor2"/>
+      </w:pPr>
+      <w:bookmarkStart w:id="7" w:name="_Toc124520616"/>
+      <w:r>
+        <w:t>Weboldal használata</w:t>
+      </w:r>
+      <w:bookmarkEnd w:id="7"/>
+    </w:p>
+    <w:p>
+      <w:pPr>
+        <w:jc w:val="left"/>
+      </w:pPr>
+      <w:r>
+        <w:br w:type="page"/>
+      </w:r>
     </w:p>
     <w:p>
       <w:pPr>
         <w:pStyle w:val="Cmsor1"/>
       </w:pPr>
-      <w:bookmarkStart w:id="4" w:name="_Toc124341295"/>
-      <w:r>
+      <w:bookmarkStart w:id="8" w:name="_Toc124520617"/>
+      <w:r>
+        <w:lastRenderedPageBreak/>
         <w:t>Fejlesztői dokumentáció</w:t>
       </w:r>
-      <w:bookmarkEnd w:id="4"/>
+      <w:bookmarkEnd w:id="8"/>
+    </w:p>
+    <w:p>
+      <w:r>
+        <w:t xml:space="preserve">A weboldal fejlesztéséhez </w:t>
+      </w:r>
+      <w:hyperlink r:id="rId11" w:history="1">
+        <w:r>
+          <w:rPr>
+            <w:rStyle w:val="Hiperhivatkozs"/>
+            <w:b/>
+          </w:rPr>
+          <w:t>Node.js</w:t>
+        </w:r>
+      </w:hyperlink>
+      <w:r>
+        <w:t xml:space="preserve">-t alkalmaztam. Azért ezt </w:t>
+      </w:r>
+      <w:r>
+        <w:t>használtam</w:t>
+      </w:r>
+      <w:r>
+        <w:t xml:space="preserve"> mivel </w:t>
+      </w:r>
+      <w:r>
+        <w:t xml:space="preserve">a JavaScript programozási nyelvet jobban elsajátítottam szabad időmben, mint </w:t>
+      </w:r>
+      <w:r>
+        <w:t>más interaktív weboldal készítésére használt nyelveket, például</w:t>
+      </w:r>
+      <w:r>
+        <w:t xml:space="preserve"> a PHP-t. Abban is előnyösebb nekem ez a környezet</w:t>
+      </w:r>
+      <w:r>
+        <w:t>,</w:t>
+      </w:r>
+      <w:r>
+        <w:t xml:space="preserve"> mert a Frontend - Backend kódot jobban tudom szeparálni</w:t>
+      </w:r>
+      <w:r>
+        <w:t>.</w:t>
+      </w:r>
+    </w:p>
+    <w:p>
+      <w:r>
+        <w:t xml:space="preserve">A Node.js-en belül a </w:t>
+      </w:r>
+      <w:hyperlink r:id="rId12" w:history="1">
+        <w:r>
+          <w:rPr>
+            <w:rStyle w:val="Hiperhivatkozs"/>
+            <w:b/>
+          </w:rPr>
+          <w:t>Next.js</w:t>
+        </w:r>
+      </w:hyperlink>
+      <w:r>
+        <w:rPr>
+          <w:b/>
+        </w:rPr>
+        <w:t xml:space="preserve"> keretrendszert</w:t>
+      </w:r>
+      <w:r>
+        <w:t xml:space="preserve"> használom, ami a React frontend könyvtárat kiegészíti egy saját backend </w:t>
+      </w:r>
+      <w:proofErr w:type="spellStart"/>
+      <w:r>
+        <w:t>routing-al</w:t>
+      </w:r>
+      <w:proofErr w:type="spellEnd"/>
+      <w:r>
+        <w:t xml:space="preserve">. </w:t>
+      </w:r>
+      <w:r>
+        <w:t>(TODO</w:t>
+      </w:r>
+      <w:r>
+        <w:t>: átfogalmazás</w:t>
+      </w:r>
+      <w:r>
+        <w:t>)</w:t>
+      </w:r>
+    </w:p>
+    <w:p>
+      <w:r>
+        <w:t xml:space="preserve">A </w:t>
+      </w:r>
+      <w:hyperlink r:id="rId13" w:history="1">
+        <w:r>
+          <w:rPr>
+            <w:rStyle w:val="Hiperhivatkozs"/>
+            <w:b/>
+          </w:rPr>
+          <w:t>React</w:t>
+        </w:r>
+      </w:hyperlink>
+      <w:r>
+        <w:t xml:space="preserve"> a </w:t>
+      </w:r>
+      <w:r>
+        <w:rPr>
+          <w:i/>
+        </w:rPr>
+        <w:t>Meta</w:t>
+      </w:r>
+      <w:r>
+        <w:t xml:space="preserve"> által létrehozott JavaScript könyvtár</w:t>
+      </w:r>
+      <w:r>
+        <w:t>,</w:t>
+      </w:r>
+      <w:r>
+        <w:t xml:space="preserve"> mellyel könnyen lehet készíteni interaktív felhasználói felületeket.</w:t>
+      </w:r>
+    </w:p>
+    <w:p>
+      <w:r>
+        <w:t xml:space="preserve">Adatbázisnak a MySQL alapú </w:t>
+      </w:r>
+      <w:r>
+        <w:rPr>
+          <w:b/>
+        </w:rPr>
+        <w:t>MariaDB</w:t>
+      </w:r>
+      <w:r>
+        <w:t>-t alkalmaztam.</w:t>
+      </w:r>
+    </w:p>
+    <w:p>
+      <w:pPr>
+        <w:pStyle w:val="Cmsor2"/>
+      </w:pPr>
+      <w:bookmarkStart w:id="9" w:name="_Toc124520618"/>
+      <w:r>
+        <w:t>Telepítés</w:t>
+      </w:r>
+      <w:bookmarkEnd w:id="9"/>
+    </w:p>
+    <w:p>
+      <w:r>
+        <w:t xml:space="preserve">A project optimális futása érdekében erősen ajánlott a </w:t>
+      </w:r>
+      <w:hyperlink w:anchor="_Fejlesztői_környezet" w:history="1">
+        <w:r>
+          <w:rPr>
+            <w:rStyle w:val="Hiperhivatkozs"/>
+          </w:rPr>
+          <w:t>Fejlesztői környezet</w:t>
+        </w:r>
+      </w:hyperlink>
+      <w:r>
+        <w:t>-ben megjelölt Node.js verzió használata. Régebbi, ritka esetben akár új verziók is, képesek előre nem látható problémákat okozni</w:t>
+      </w:r>
+      <w:r>
+        <w:t>,</w:t>
+      </w:r>
+      <w:r>
+        <w:t xml:space="preserve"> amelyek akadályozhatják </w:t>
+      </w:r>
+      <w:r>
+        <w:t>a program futását.</w:t>
+      </w:r>
+    </w:p>
+    <w:p>
+      <w:r>
+        <w:t xml:space="preserve">(TODO: </w:t>
+      </w:r>
+      <w:proofErr w:type="spellStart"/>
+      <w:r>
+        <w:t>npm</w:t>
+      </w:r>
+      <w:proofErr w:type="spellEnd"/>
+      <w:r>
+        <w:t xml:space="preserve"> </w:t>
+      </w:r>
+      <w:proofErr w:type="spellStart"/>
+      <w:r>
+        <w:t>install</w:t>
+      </w:r>
+      <w:proofErr w:type="spellEnd"/>
+      <w:r>
+        <w:t xml:space="preserve"> </w:t>
+      </w:r>
+      <w:proofErr w:type="spellStart"/>
+      <w:r>
+        <w:t>dependencies</w:t>
+      </w:r>
+      <w:proofErr w:type="spellEnd"/>
+      <w:r>
+        <w:t>)</w:t>
+      </w:r>
+    </w:p>
+    <w:p>
+      <w:r>
+        <w:t xml:space="preserve">A fejlesztői környezet futtatásához </w:t>
+      </w:r>
+      <w:r>
+        <w:rPr>
+          <w:rStyle w:val="CodeblockChar"/>
+        </w:rPr>
+        <w:t>`npm run dev`</w:t>
+      </w:r>
+      <w:r>
+        <w:t xml:space="preserve"> </w:t>
+      </w:r>
+      <w:r>
+        <w:t xml:space="preserve">parancsot kell lefuttatni a project gyökerén megnyitott terminálban. </w:t>
+      </w:r>
+      <w:r>
+        <w:t>Ebben a módban a projectben történő változtatások egyből megváltoznak a weboldalon is</w:t>
+      </w:r>
+      <w:r>
+        <w:t xml:space="preserve">, viszont ez fölösleges rendszer erőforrásokat és </w:t>
+      </w:r>
+      <w:proofErr w:type="spellStart"/>
+      <w:r>
+        <w:t>optimalizálatlan</w:t>
+      </w:r>
+      <w:proofErr w:type="spellEnd"/>
+      <w:r>
+        <w:t xml:space="preserve"> </w:t>
+      </w:r>
+      <w:r>
+        <w:t>kódot futtat ezért a weboldal lassabbnak tűnhet.</w:t>
+      </w:r>
+    </w:p>
+    <w:p>
+      <w:r>
+        <w:t>A</w:t>
+      </w:r>
+      <w:r>
+        <w:t xml:space="preserve"> ____(TODO) futtatásához először is a </w:t>
+      </w:r>
+      <w:r>
+        <w:rPr>
+          <w:rStyle w:val="CodeblockChar"/>
+        </w:rPr>
+        <w:t>`npm run build`</w:t>
+      </w:r>
+      <w:r>
+        <w:t xml:space="preserve"> paranccsal </w:t>
+      </w:r>
+      <w:r>
+        <w:t xml:space="preserve">fel kell „építeni” a végleges kódot, ami majd a </w:t>
+      </w:r>
+      <w:r>
+        <w:rPr>
+          <w:rStyle w:val="CodeblockChar"/>
+        </w:rPr>
+        <w:t>`npm run start`</w:t>
+      </w:r>
+      <w:r>
+        <w:t xml:space="preserve"> </w:t>
+      </w:r>
+      <w:r>
+        <w:t>parancs futtatása után elindul.</w:t>
+      </w:r>
+    </w:p>
+    <w:p>
+      <w:pPr>
+        <w:pStyle w:val="Cmsor2"/>
+      </w:pPr>
+      <w:bookmarkStart w:id="10" w:name="_Toc124520619"/>
+      <w:r>
+        <w:lastRenderedPageBreak/>
+        <w:t>Adatbázis</w:t>
+      </w:r>
+      <w:bookmarkEnd w:id="10"/>
+    </w:p>
+    <w:p>
+      <w:r>
+        <w:rPr>
+          <w:noProof/>
+        </w:rPr>
+        <w:drawing>
+          <wp:inline distT="0" distB="0" distL="0" distR="0" wp14:anchorId="31AD3C47" wp14:editId="14508BAD">
+            <wp:extent cx="5600700" cy="2486025"/>
+            <wp:effectExtent l="0" t="0" r="0" b="0"/>
+            <wp:docPr id="2" name="Kép 2"/>
+            <wp:cNvGraphicFramePr>
+              <a:graphicFrameLocks xmlns:a="http://schemas.openxmlformats.org/drawingml/2006/main" noChangeAspect="1"/>
+            </wp:cNvGraphicFramePr>
+            <a:graphic xmlns:a="http://schemas.openxmlformats.org/drawingml/2006/main">
+              <a:graphicData uri="http://schemas.openxmlformats.org/drawingml/2006/picture">
+                <pic:pic xmlns:pic="http://schemas.openxmlformats.org/drawingml/2006/picture">
+                  <pic:nvPicPr>
+                    <pic:cNvPr id="0" name="Picture 4"/>
+                    <pic:cNvPicPr>
+                      <a:picLocks noChangeAspect="1" noChangeArrowheads="1"/>
+                    </pic:cNvPicPr>
+                  </pic:nvPicPr>
+                  <pic:blipFill>
+                    <a:blip r:embed="rId14" cstate="print">
+                      <a:extLst>
+                        <a:ext uri="{28A0092B-C50C-407E-A947-70E740481C1C}">
+                          <a14:useLocalDpi xmlns:a14="http://schemas.microsoft.com/office/drawing/2010/main" val="0"/>
+                        </a:ext>
+                      </a:extLst>
+                    </a:blip>
+                    <a:srcRect/>
+                    <a:stretch>
+                      <a:fillRect/>
+                    </a:stretch>
+                  </pic:blipFill>
+                  <pic:spPr bwMode="auto">
+                    <a:xfrm>
+                      <a:off x="0" y="0"/>
+                      <a:ext cx="5600700" cy="2486025"/>
+                    </a:xfrm>
+                    <a:prstGeom prst="rect">
+                      <a:avLst/>
+                    </a:prstGeom>
+                    <a:noFill/>
+                    <a:ln>
+                      <a:noFill/>
+                    </a:ln>
+                  </pic:spPr>
+                </pic:pic>
+              </a:graphicData>
+            </a:graphic>
+          </wp:inline>
+        </w:drawing>
+      </w:r>
+    </w:p>
+    <w:p>
+      <w:r>
+        <w:t>(TODO: kép csere</w:t>
+      </w:r>
+      <w:r>
+        <w:t>, minden tábla mellé kép</w:t>
+      </w:r>
+      <w:r>
+        <w:t>)</w:t>
+      </w:r>
+    </w:p>
+    <w:p>
+      <w:pPr>
+        <w:pStyle w:val="Cmsor3"/>
+      </w:pPr>
+      <w:bookmarkStart w:id="11" w:name="_Toc124520620"/>
+      <w:proofErr w:type="spellStart"/>
+      <w:r>
+        <w:t>User</w:t>
+      </w:r>
+      <w:proofErr w:type="spellEnd"/>
+      <w:r>
+        <w:t xml:space="preserve"> tábla</w:t>
+      </w:r>
+      <w:bookmarkEnd w:id="11"/>
+    </w:p>
+    <w:p>
+      <w:r>
+        <w:t>Ez a tábla a felhasználók alap adatait tárolja.</w:t>
+      </w:r>
+    </w:p>
+    <w:p>
+      <w:pPr>
+        <w:pStyle w:val="Listaszerbekezds"/>
+        <w:numPr>
+          <w:ilvl w:val="0"/>
+          <w:numId w:val="12"/>
+        </w:numPr>
+      </w:pPr>
+      <w:r>
+        <w:rPr>
+          <w:b/>
+        </w:rPr>
+        <w:t>ID</w:t>
+      </w:r>
+      <w:r>
+        <w:t>: szám típusú, automatikusan generált, egyedi elsődleges kulcs</w:t>
+      </w:r>
+      <w:r>
+        <w:t>.</w:t>
+      </w:r>
+    </w:p>
+    <w:p>
+      <w:pPr>
+        <w:pStyle w:val="Listaszerbekezds"/>
+        <w:numPr>
+          <w:ilvl w:val="0"/>
+          <w:numId w:val="12"/>
+        </w:numPr>
+      </w:pPr>
+      <w:proofErr w:type="spellStart"/>
+      <w:r>
+        <w:rPr>
+          <w:b/>
+        </w:rPr>
+        <w:t>UserID</w:t>
+      </w:r>
+      <w:proofErr w:type="spellEnd"/>
+      <w:r>
+        <w:t>: (TODO: ez még nem biztos</w:t>
+      </w:r>
+      <w:r>
+        <w:t>,</w:t>
+      </w:r>
+      <w:r>
+        <w:t xml:space="preserve"> hogy megmarad)</w:t>
+      </w:r>
+      <w:r>
+        <w:t>.</w:t>
+      </w:r>
+    </w:p>
+    <w:p>
+      <w:pPr>
+        <w:pStyle w:val="Listaszerbekezds"/>
+        <w:numPr>
+          <w:ilvl w:val="0"/>
+          <w:numId w:val="12"/>
+        </w:numPr>
+      </w:pPr>
+      <w:proofErr w:type="spellStart"/>
+      <w:r>
+        <w:rPr>
+          <w:b/>
+        </w:rPr>
+        <w:t>Username</w:t>
+      </w:r>
+      <w:proofErr w:type="spellEnd"/>
+      <w:r>
+        <w:t>: Szöveg típusú, a fiók felhasználóneve</w:t>
+      </w:r>
+      <w:r>
+        <w:t>.</w:t>
+      </w:r>
+    </w:p>
+    <w:p>
+      <w:pPr>
+        <w:pStyle w:val="Listaszerbekezds"/>
+        <w:numPr>
+          <w:ilvl w:val="0"/>
+          <w:numId w:val="12"/>
+        </w:numPr>
+      </w:pPr>
+      <w:proofErr w:type="spellStart"/>
+      <w:r>
+        <w:rPr>
+          <w:b/>
+        </w:rPr>
+        <w:t>DateJoin</w:t>
+      </w:r>
+      <w:proofErr w:type="spellEnd"/>
+      <w:r>
+        <w:t>: Dátum típusú, automatikusan generált, a fiók létrehozásának dátumát jelöli</w:t>
+      </w:r>
+      <w:r>
+        <w:t>.</w:t>
+      </w:r>
+    </w:p>
+    <w:p>
+      <w:pPr>
+        <w:pStyle w:val="Listaszerbekezds"/>
+        <w:numPr>
+          <w:ilvl w:val="0"/>
+          <w:numId w:val="12"/>
+        </w:numPr>
+      </w:pPr>
+      <w:r>
+        <w:rPr>
+          <w:b/>
+        </w:rPr>
+        <w:t>Picture</w:t>
+      </w:r>
+      <w:r>
+        <w:t>:</w:t>
+      </w:r>
+      <w:r>
+        <w:t xml:space="preserve"> Bináris objektum, (TODO: ezt lehet, hogy nem adatbázisba tárolom) a felhasználó profilképe.</w:t>
+      </w:r>
+    </w:p>
+    <w:p>
+      <w:pPr>
+        <w:pStyle w:val="Listaszerbekezds"/>
+        <w:numPr>
+          <w:ilvl w:val="0"/>
+          <w:numId w:val="12"/>
+        </w:numPr>
+      </w:pPr>
+      <w:proofErr w:type="spellStart"/>
+      <w:r>
+        <w:rPr>
+          <w:b/>
+        </w:rPr>
+        <w:t>Description</w:t>
+      </w:r>
+      <w:proofErr w:type="spellEnd"/>
+      <w:r>
+        <w:t>:</w:t>
+      </w:r>
+      <w:r>
+        <w:t xml:space="preserve"> Szöveg típusú, felhasználó leírása, nem kötelező.</w:t>
+      </w:r>
+    </w:p>
+    <w:p>
+      <w:pPr>
+        <w:pStyle w:val="Listaszerbekezds"/>
+        <w:numPr>
+          <w:ilvl w:val="0"/>
+          <w:numId w:val="12"/>
+        </w:numPr>
+      </w:pPr>
+      <w:proofErr w:type="spellStart"/>
+      <w:r>
+        <w:rPr>
+          <w:b/>
+        </w:rPr>
+        <w:t>PermissionID</w:t>
+      </w:r>
+      <w:proofErr w:type="spellEnd"/>
+      <w:r>
+        <w:t>:</w:t>
+      </w:r>
+      <w:r>
+        <w:t xml:space="preserve"> Idegen kulcs, ami meghatározza a felhasználó jogait.</w:t>
+      </w:r>
+    </w:p>
+    <w:p>
+      <w:pPr>
+        <w:pStyle w:val="Cmsor3"/>
+      </w:pPr>
+      <w:bookmarkStart w:id="12" w:name="_Toc124520621"/>
+      <w:r>
+        <w:t>Login</w:t>
+      </w:r>
+      <w:r>
+        <w:t xml:space="preserve"> </w:t>
+      </w:r>
+      <w:r>
+        <w:t>tábla</w:t>
+      </w:r>
+      <w:bookmarkEnd w:id="12"/>
+    </w:p>
+    <w:p>
+      <w:r>
+        <w:t xml:space="preserve">Ez a tábla tartalmazza a felhasználók </w:t>
+      </w:r>
+      <w:proofErr w:type="spellStart"/>
+      <w:r>
+        <w:t>authentikációs</w:t>
+      </w:r>
+      <w:proofErr w:type="spellEnd"/>
+      <w:r>
+        <w:t xml:space="preserve"> adatait.</w:t>
+      </w:r>
+    </w:p>
+    <w:p>
+      <w:pPr>
+        <w:pStyle w:val="Listaszerbekezds"/>
+        <w:numPr>
+          <w:ilvl w:val="0"/>
+          <w:numId w:val="13"/>
+        </w:numPr>
+      </w:pPr>
+      <w:proofErr w:type="spellStart"/>
+      <w:r>
+        <w:rPr>
+          <w:b/>
+        </w:rPr>
+        <w:t>UserID</w:t>
+      </w:r>
+      <w:proofErr w:type="spellEnd"/>
+      <w:r>
+        <w:t>: Idegen kulcs, melyik felhasználó belépési adatai.</w:t>
+      </w:r>
+    </w:p>
+    <w:p>
+      <w:pPr>
+        <w:pStyle w:val="Listaszerbekezds"/>
+        <w:numPr>
+          <w:ilvl w:val="0"/>
+          <w:numId w:val="13"/>
+        </w:numPr>
+      </w:pPr>
+      <w:r>
+        <w:rPr>
+          <w:b/>
+        </w:rPr>
+        <w:t>Email</w:t>
+      </w:r>
+      <w:r>
+        <w:t>:</w:t>
+      </w:r>
+      <w:r>
+        <w:t xml:space="preserve"> Szöveg </w:t>
+      </w:r>
+      <w:r>
+        <w:t>típusú</w:t>
+      </w:r>
+      <w:r>
+        <w:t>, a felhasználó email címe.</w:t>
+      </w:r>
+    </w:p>
+    <w:p>
+      <w:pPr>
+        <w:pStyle w:val="Listaszerbekezds"/>
+        <w:numPr>
+          <w:ilvl w:val="0"/>
+          <w:numId w:val="13"/>
+        </w:numPr>
+      </w:pPr>
+      <w:proofErr w:type="spellStart"/>
+      <w:r>
+        <w:rPr>
+          <w:b/>
+        </w:rPr>
+        <w:lastRenderedPageBreak/>
+        <w:t>PasswordHash</w:t>
+      </w:r>
+      <w:proofErr w:type="spellEnd"/>
+      <w:r>
+        <w:t>:</w:t>
+      </w:r>
+      <w:r>
+        <w:t xml:space="preserve"> Fix hosszúságú szöveg, a jelszavakat soha nem tároljuk egy per egy az adatbázisban, hanem a jelszót odaadjuk egy egy-irányú </w:t>
+      </w:r>
+      <w:proofErr w:type="spellStart"/>
+      <w:r>
+        <w:t>enkriptációs</w:t>
+      </w:r>
+      <w:proofErr w:type="spellEnd"/>
+      <w:r>
+        <w:t xml:space="preserve"> algoritmusnak és csak az eredményt tároljuk.</w:t>
+      </w:r>
+    </w:p>
+    <w:p>
+      <w:pPr>
+        <w:pStyle w:val="Listaszerbekezds"/>
+        <w:numPr>
+          <w:ilvl w:val="0"/>
+          <w:numId w:val="13"/>
+        </w:numPr>
+      </w:pPr>
+      <w:proofErr w:type="spellStart"/>
+      <w:r>
+        <w:rPr>
+          <w:b/>
+        </w:rPr>
+        <w:t>PasswordSalt</w:t>
+      </w:r>
+      <w:proofErr w:type="spellEnd"/>
+      <w:r>
+        <w:t>:</w:t>
+      </w:r>
+      <w:r>
+        <w:t xml:space="preserve"> Fix hosszúságú szöveg, random generált </w:t>
+      </w:r>
+      <w:proofErr w:type="gramStart"/>
+      <w:r>
+        <w:t>szöveg</w:t>
+      </w:r>
+      <w:proofErr w:type="gramEnd"/>
+      <w:r>
+        <w:t xml:space="preserve"> amit a jelszóhoz adunk </w:t>
+      </w:r>
+      <w:proofErr w:type="spellStart"/>
+      <w:r>
+        <w:t>enkriptálás</w:t>
+      </w:r>
+      <w:proofErr w:type="spellEnd"/>
+      <w:r>
+        <w:t xml:space="preserve"> előtt</w:t>
+      </w:r>
+      <w:r>
+        <w:t>.</w:t>
+      </w:r>
+    </w:p>
+    <w:p>
+      <w:r>
+        <w:t xml:space="preserve">A jelszó tárolásáról a </w:t>
+      </w:r>
+      <w:hyperlink w:anchor="_Algoritmusok" w:history="1">
+        <w:r>
+          <w:rPr>
+            <w:rStyle w:val="Hiperhivatkozs"/>
+          </w:rPr>
+          <w:t>Algoritmusok</w:t>
+        </w:r>
+      </w:hyperlink>
+      <w:r>
+        <w:t>(TODO) fejlécben többet megtudhatunk.</w:t>
+      </w:r>
+    </w:p>
+    <w:p>
+      <w:pPr>
+        <w:pStyle w:val="Cmsor3"/>
+      </w:pPr>
+      <w:bookmarkStart w:id="13" w:name="_Toc124520622"/>
+      <w:r>
+        <w:t>Session</w:t>
+      </w:r>
+      <w:r>
+        <w:t xml:space="preserve"> </w:t>
+      </w:r>
+      <w:r>
+        <w:t>tábla</w:t>
+      </w:r>
+      <w:bookmarkEnd w:id="13"/>
+    </w:p>
+    <w:p>
+      <w:r>
+        <w:t>Az éppen bejelentkezett felhasználók identifikálására szolgál.</w:t>
+      </w:r>
+    </w:p>
+    <w:p>
+      <w:pPr>
+        <w:pStyle w:val="Listaszerbekezds"/>
+        <w:numPr>
+          <w:ilvl w:val="0"/>
+          <w:numId w:val="14"/>
+        </w:numPr>
+      </w:pPr>
+      <w:proofErr w:type="spellStart"/>
+      <w:r>
+        <w:rPr>
+          <w:b/>
+        </w:rPr>
+        <w:t>UserID</w:t>
+      </w:r>
+      <w:proofErr w:type="spellEnd"/>
+      <w:r>
+        <w:t xml:space="preserve">: Idegen kulcs, melyik felhasználó </w:t>
+      </w:r>
+      <w:r>
+        <w:t>van belépve</w:t>
+      </w:r>
+      <w:r>
+        <w:t>.</w:t>
+      </w:r>
+    </w:p>
+    <w:p>
+      <w:pPr>
+        <w:pStyle w:val="Listaszerbekezds"/>
+        <w:numPr>
+          <w:ilvl w:val="0"/>
+          <w:numId w:val="14"/>
+        </w:numPr>
+      </w:pPr>
+      <w:r>
+        <w:rPr>
+          <w:b/>
+        </w:rPr>
+        <w:t>IP</w:t>
+      </w:r>
+      <w:r>
+        <w:t xml:space="preserve">: </w:t>
+      </w:r>
+      <w:r>
+        <w:t>Szöveg típusú,</w:t>
+      </w:r>
+      <w:r>
+        <w:t xml:space="preserve"> a bejelentkezett eszköz Internet Protokoll címe.</w:t>
+      </w:r>
+    </w:p>
+    <w:p>
+      <w:pPr>
+        <w:pStyle w:val="Listaszerbekezds"/>
+        <w:numPr>
+          <w:ilvl w:val="0"/>
+          <w:numId w:val="14"/>
+        </w:numPr>
+      </w:pPr>
+      <w:proofErr w:type="spellStart"/>
+      <w:r>
+        <w:rPr>
+          <w:b/>
+        </w:rPr>
+        <w:t>DateCreate</w:t>
+      </w:r>
+      <w:proofErr w:type="spellEnd"/>
+      <w:r>
+        <w:t>:</w:t>
+      </w:r>
+      <w:r>
+        <w:t xml:space="preserve"> </w:t>
+      </w:r>
+      <w:r>
+        <w:t>Dátum típusú,</w:t>
+      </w:r>
+      <w:r>
+        <w:t xml:space="preserve"> mikor lépett be, ezzel lehet kiszámolni meddig érvényes a session.</w:t>
+      </w:r>
+    </w:p>
+    <w:p>
+      <w:pPr>
+        <w:pStyle w:val="Cmsor3"/>
+      </w:pPr>
+      <w:bookmarkStart w:id="14" w:name="_Toc124520623"/>
+      <w:proofErr w:type="spellStart"/>
+      <w:r>
+        <w:t>Follow</w:t>
+      </w:r>
+      <w:proofErr w:type="spellEnd"/>
+      <w:r>
+        <w:t xml:space="preserve"> </w:t>
+      </w:r>
+      <w:r>
+        <w:t>tábla</w:t>
+      </w:r>
+      <w:bookmarkEnd w:id="14"/>
+    </w:p>
+    <w:p>
+      <w:r>
+        <w:t>Követések feljegyzésére szolgáló tábla.</w:t>
+      </w:r>
+    </w:p>
+    <w:p>
+      <w:pPr>
+        <w:pStyle w:val="Listaszerbekezds"/>
+        <w:numPr>
+          <w:ilvl w:val="0"/>
+          <w:numId w:val="15"/>
+        </w:numPr>
+      </w:pPr>
+      <w:proofErr w:type="spellStart"/>
+      <w:r>
+        <w:rPr>
+          <w:b/>
+        </w:rPr>
+        <w:t>whoUserID</w:t>
+      </w:r>
+      <w:proofErr w:type="spellEnd"/>
+      <w:r>
+        <w:t xml:space="preserve">: </w:t>
+      </w:r>
+      <w:r>
+        <w:t>Idegen kulcs,</w:t>
+      </w:r>
+      <w:r>
+        <w:t xml:space="preserve"> melyik felhasználó követ</w:t>
+      </w:r>
+    </w:p>
+    <w:p>
+      <w:pPr>
+        <w:pStyle w:val="Listaszerbekezds"/>
+        <w:numPr>
+          <w:ilvl w:val="0"/>
+          <w:numId w:val="15"/>
+        </w:numPr>
+      </w:pPr>
+      <w:proofErr w:type="spellStart"/>
+      <w:r>
+        <w:rPr>
+          <w:b/>
+        </w:rPr>
+        <w:t>whomUserID</w:t>
+      </w:r>
+      <w:proofErr w:type="spellEnd"/>
+      <w:r>
+        <w:t>:</w:t>
+      </w:r>
+      <w:r>
+        <w:t xml:space="preserve"> </w:t>
+      </w:r>
+      <w:r>
+        <w:t>Idegen kulcs,</w:t>
+      </w:r>
+      <w:r>
+        <w:t xml:space="preserve"> melyik felhasználót követi</w:t>
+      </w:r>
+    </w:p>
+    <w:p>
+      <w:pPr>
+        <w:pStyle w:val="Cmsor2"/>
+      </w:pPr>
+      <w:bookmarkStart w:id="15" w:name="_Algoritmusok"/>
+      <w:bookmarkStart w:id="16" w:name="_Toc124520624"/>
+      <w:bookmarkEnd w:id="15"/>
+      <w:r>
+        <w:t>Algoritmusok</w:t>
+      </w:r>
+      <w:bookmarkEnd w:id="16"/>
+    </w:p>
+    <w:p>
+      <w:pPr>
+        <w:pStyle w:val="Cmsor2"/>
+      </w:pPr>
+      <w:bookmarkStart w:id="17" w:name="_Toc124520625"/>
+      <w:r>
+        <w:t>Tesztdokumentáció</w:t>
+      </w:r>
+      <w:bookmarkEnd w:id="17"/>
+    </w:p>
+    <w:p>
+      <w:pPr>
+        <w:pStyle w:val="Cmsor2"/>
+      </w:pPr>
+      <w:bookmarkStart w:id="18" w:name="_Fejlesztői_környezet"/>
+      <w:bookmarkStart w:id="19" w:name="_Toc124520626"/>
+      <w:bookmarkEnd w:id="18"/>
+      <w:r>
+        <w:t>Fejlesztői környezet</w:t>
+      </w:r>
+      <w:bookmarkEnd w:id="19"/>
+      <w:r>
+        <w:br w:type="page"/>
+      </w:r>
     </w:p>
     <w:p>
       <w:pPr>
         <w:pStyle w:val="Cmsor1"/>
       </w:pPr>
-      <w:bookmarkStart w:id="5" w:name="_Toc124341296"/>
-      <w:r>
+      <w:bookmarkStart w:id="20" w:name="_Toc124520627"/>
+      <w:r>
+        <w:lastRenderedPageBreak/>
         <w:t>Összefoglalás</w:t>
       </w:r>
-      <w:bookmarkEnd w:id="5"/>
-    </w:p>
+      <w:bookmarkEnd w:id="20"/>
+    </w:p>
+    <w:p>
+      <w:pPr>
+        <w:jc w:val="left"/>
+      </w:pPr>
+      <w:r>
+        <w:br w:type="page"/>
+      </w:r>
+    </w:p>
+    <w:p/>
     <w:p>
       <w:pPr>
         <w:pStyle w:val="Cmsor1"/>
       </w:pPr>
-      <w:bookmarkStart w:id="6" w:name="_Toc124341297"/>
-      <w:r>
-        <w:t>Irodal</w:t>
-      </w:r>
-      <w:bookmarkStart w:id="7" w:name="_GoBack"/>
-      <w:bookmarkEnd w:id="7"/>
-      <w:r>
-        <w:t>omjegyzék</w:t>
-      </w:r>
-      <w:bookmarkEnd w:id="6"/>
+      <w:bookmarkStart w:id="21" w:name="_Toc124520628"/>
+      <w:r>
+        <w:t>Irodalomjegyzék</w:t>
+      </w:r>
+      <w:bookmarkEnd w:id="21"/>
     </w:p>
     <w:sectPr>
       <w:type w:val="continuous"/>
@@ -849,7 +2741,6 @@
         <w:docPartUnique/>
       </w:docPartObj>
     </w:sdtPr>
-    <w:sdtEndPr/>
     <w:sdtContent>
       <w:p>
         <w:pPr>
@@ -919,7 +2810,7 @@
         <w:rPr>
           <w:noProof/>
         </w:rPr>
-        <w:t>Bevezetés</w:t>
+        <w:t>Irodalomjegyzék</w:t>
       </w:r>
     </w:fldSimple>
   </w:p>
@@ -930,7 +2821,7 @@
     </w:pPr>
     <w:r>
       <w:pict w14:anchorId="7CD46758">
-        <v:rect id="_x0000_i1026" style="width:0;height:1.5pt" o:hralign="center" o:hrstd="t" o:hr="t" fillcolor="#a0a0a0" stroked="f"/>
+        <v:rect id="_x0000_i1025" style="width:0;height:1.5pt" o:hralign="center" o:hrstd="t" o:hr="t" fillcolor="#a0a0a0" stroked="f"/>
       </w:pict>
     </w:r>
   </w:p>
@@ -955,7 +2846,7 @@
     </w:pPr>
     <w:r>
       <w:pict w14:anchorId="199D7CD9">
-        <v:rect id="_x0000_i1025" style="width:0;height:1.5pt" o:hralign="center" o:hrstd="t" o:hr="t" fillcolor="#a0a0a0" stroked="f"/>
+        <v:rect id="_x0000_i1026" style="width:0;height:1.5pt" o:hralign="center" o:hrstd="t" o:hr="t" fillcolor="#a0a0a0" stroked="f"/>
       </w:pict>
     </w:r>
   </w:p>
@@ -965,6 +2856,119 @@
 <file path=word/numbering.xml><?xml version="1.0" encoding="utf-8"?>
 <w:numbering xmlns:wpc="http://schemas.microsoft.com/office/word/2010/wordprocessingCanvas" xmlns:cx="http://schemas.microsoft.com/office/drawing/2014/chartex" xmlns:cx1="http://schemas.microsoft.com/office/drawing/2015/9/8/chartex" xmlns:cx2="http://schemas.microsoft.com/office/drawing/2015/10/21/chartex" xmlns:cx3="http://schemas.microsoft.com/office/drawing/2016/5/9/chartex" xmlns:cx4="http://schemas.microsoft.com/office/drawing/2016/5/10/chartex" xmlns:cx5="http://schemas.microsoft.com/office/drawing/2016/5/11/chartex" xmlns:cx6="http://schemas.microsoft.com/office/drawing/2016/5/12/chartex" xmlns:cx7="http://schemas.microsoft.com/office/drawing/2016/5/13/chartex" xmlns:cx8="http://schemas.microsoft.com/office/drawing/2016/5/14/chartex" xmlns:mc="http://schemas.openxmlformats.org/markup-compatibility/2006" xmlns:aink="http://schemas.microsoft.com/office/drawing/2016/ink" xmlns:am3d="http://schemas.microsoft.com/office/drawing/2017/model3d" xmlns:o="urn:schemas-microsoft-com:office:office" xmlns:r="http://schemas.openxmlformats.org/officeDocument/2006/relationships" xmlns:m="http://schemas.openxmlformats.org/officeDocument/2006/math" xmlns:v="urn:schemas-microsoft-com:vml" xmlns:wp14="http://schemas.microsoft.com/office/word/2010/wordprocessingDrawing" xmlns:wp="http://schemas.openxmlformats.org/drawingml/2006/wordprocessingDrawing" xmlns:w10="urn:schemas-microsoft-com:office:word" xmlns:w="http://schemas.openxmlformats.org/wordprocessingml/2006/main" xmlns:w14="http://schemas.microsoft.com/office/word/2010/wordml" xmlns:w15="http://schemas.microsoft.com/office/word/2012/wordml" xmlns:w16cid="http://schemas.microsoft.com/office/word/2016/wordml/cid" xmlns:w16se="http://schemas.microsoft.com/office/word/2015/wordml/symex" xmlns:wpg="http://schemas.microsoft.com/office/word/2010/wordprocessingGroup" xmlns:wpi="http://schemas.microsoft.com/office/word/2010/wordprocessingInk" xmlns:wne="http://schemas.microsoft.com/office/word/2006/wordml" xmlns:wps="http://schemas.microsoft.com/office/word/2010/wordprocessingShape" mc:Ignorable="w14 w15 w16se w16cid wp14">
   <w:abstractNum w:abstractNumId="0" w15:restartNumberingAfterBreak="0">
+    <w:nsid w:val="033A7F42"/>
+    <w:multiLevelType w:val="hybridMultilevel"/>
+    <w:tmpl w:val="D35AB38E"/>
+    <w:lvl w:ilvl="0" w:tplc="040E0001">
+      <w:start w:val="1"/>
+      <w:numFmt w:val="bullet"/>
+      <w:lvlText w:val=""/>
+      <w:lvlJc w:val="left"/>
+      <w:pPr>
+        <w:ind w:left="783" w:hanging="360"/>
+      </w:pPr>
+      <w:rPr>
+        <w:rFonts w:ascii="Symbol" w:hAnsi="Symbol" w:hint="default"/>
+      </w:rPr>
+    </w:lvl>
+    <w:lvl w:ilvl="1" w:tplc="040E0003" w:tentative="1">
+      <w:start w:val="1"/>
+      <w:numFmt w:val="bullet"/>
+      <w:lvlText w:val="o"/>
+      <w:lvlJc w:val="left"/>
+      <w:pPr>
+        <w:ind w:left="1503" w:hanging="360"/>
+      </w:pPr>
+      <w:rPr>
+        <w:rFonts w:ascii="Courier New" w:hAnsi="Courier New" w:cs="Courier New" w:hint="default"/>
+      </w:rPr>
+    </w:lvl>
+    <w:lvl w:ilvl="2" w:tplc="040E0005" w:tentative="1">
+      <w:start w:val="1"/>
+      <w:numFmt w:val="bullet"/>
+      <w:lvlText w:val=""/>
+      <w:lvlJc w:val="left"/>
+      <w:pPr>
+        <w:ind w:left="2223" w:hanging="360"/>
+      </w:pPr>
+      <w:rPr>
+        <w:rFonts w:ascii="Wingdings" w:hAnsi="Wingdings" w:hint="default"/>
+      </w:rPr>
+    </w:lvl>
+    <w:lvl w:ilvl="3" w:tplc="040E0001" w:tentative="1">
+      <w:start w:val="1"/>
+      <w:numFmt w:val="bullet"/>
+      <w:lvlText w:val=""/>
+      <w:lvlJc w:val="left"/>
+      <w:pPr>
+        <w:ind w:left="2943" w:hanging="360"/>
+      </w:pPr>
+      <w:rPr>
+        <w:rFonts w:ascii="Symbol" w:hAnsi="Symbol" w:hint="default"/>
+      </w:rPr>
+    </w:lvl>
+    <w:lvl w:ilvl="4" w:tplc="040E0003" w:tentative="1">
+      <w:start w:val="1"/>
+      <w:numFmt w:val="bullet"/>
+      <w:lvlText w:val="o"/>
+      <w:lvlJc w:val="left"/>
+      <w:pPr>
+        <w:ind w:left="3663" w:hanging="360"/>
+      </w:pPr>
+      <w:rPr>
+        <w:rFonts w:ascii="Courier New" w:hAnsi="Courier New" w:cs="Courier New" w:hint="default"/>
+      </w:rPr>
+    </w:lvl>
+    <w:lvl w:ilvl="5" w:tplc="040E0005" w:tentative="1">
+      <w:start w:val="1"/>
+      <w:numFmt w:val="bullet"/>
+      <w:lvlText w:val=""/>
+      <w:lvlJc w:val="left"/>
+      <w:pPr>
+        <w:ind w:left="4383" w:hanging="360"/>
+      </w:pPr>
+      <w:rPr>
+        <w:rFonts w:ascii="Wingdings" w:hAnsi="Wingdings" w:hint="default"/>
+      </w:rPr>
+    </w:lvl>
+    <w:lvl w:ilvl="6" w:tplc="040E0001" w:tentative="1">
+      <w:start w:val="1"/>
+      <w:numFmt w:val="bullet"/>
+      <w:lvlText w:val=""/>
+      <w:lvlJc w:val="left"/>
+      <w:pPr>
+        <w:ind w:left="5103" w:hanging="360"/>
+      </w:pPr>
+      <w:rPr>
+        <w:rFonts w:ascii="Symbol" w:hAnsi="Symbol" w:hint="default"/>
+      </w:rPr>
+    </w:lvl>
+    <w:lvl w:ilvl="7" w:tplc="040E0003" w:tentative="1">
+      <w:start w:val="1"/>
+      <w:numFmt w:val="bullet"/>
+      <w:lvlText w:val="o"/>
+      <w:lvlJc w:val="left"/>
+      <w:pPr>
+        <w:ind w:left="5823" w:hanging="360"/>
+      </w:pPr>
+      <w:rPr>
+        <w:rFonts w:ascii="Courier New" w:hAnsi="Courier New" w:cs="Courier New" w:hint="default"/>
+      </w:rPr>
+    </w:lvl>
+    <w:lvl w:ilvl="8" w:tplc="040E0005" w:tentative="1">
+      <w:start w:val="1"/>
+      <w:numFmt w:val="bullet"/>
+      <w:lvlText w:val=""/>
+      <w:lvlJc w:val="left"/>
+      <w:pPr>
+        <w:ind w:left="6543" w:hanging="360"/>
+      </w:pPr>
+      <w:rPr>
+        <w:rFonts w:ascii="Wingdings" w:hAnsi="Wingdings" w:hint="default"/>
+      </w:rPr>
+    </w:lvl>
+  </w:abstractNum>
+  <w:abstractNum w:abstractNumId="1" w15:restartNumberingAfterBreak="0">
     <w:nsid w:val="0E5B6FC4"/>
     <w:multiLevelType w:val="multilevel"/>
     <w:tmpl w:val="5BE0FE34"/>
@@ -975,7 +2979,7 @@
       <w:lvlText w:val="%1"/>
       <w:lvlJc w:val="left"/>
       <w:pPr>
-        <w:ind w:left="432" w:hanging="432"/>
+        <w:ind w:left="1709" w:hanging="432"/>
       </w:pPr>
       <w:rPr>
         <w:rFonts w:hint="default"/>
@@ -988,7 +2992,7 @@
       <w:lvlText w:val="%1.%2"/>
       <w:lvlJc w:val="left"/>
       <w:pPr>
-        <w:ind w:left="576" w:hanging="576"/>
+        <w:ind w:left="1853" w:hanging="576"/>
       </w:pPr>
       <w:rPr>
         <w:rFonts w:hint="default"/>
@@ -1001,7 +3005,7 @@
       <w:lvlText w:val="%1.%2.%3"/>
       <w:lvlJc w:val="left"/>
       <w:pPr>
-        <w:ind w:left="720" w:hanging="720"/>
+        <w:ind w:left="1997" w:hanging="720"/>
       </w:pPr>
       <w:rPr>
         <w:rFonts w:hint="default"/>
@@ -1014,7 +3018,7 @@
       <w:lvlText w:val="%1.%2.%3.%4"/>
       <w:lvlJc w:val="left"/>
       <w:pPr>
-        <w:ind w:left="864" w:hanging="864"/>
+        <w:ind w:left="2141" w:hanging="864"/>
       </w:pPr>
       <w:rPr>
         <w:rFonts w:hint="default"/>
@@ -1027,7 +3031,7 @@
       <w:lvlText w:val="%1.%2.%3.%4.%5"/>
       <w:lvlJc w:val="left"/>
       <w:pPr>
-        <w:ind w:left="1008" w:hanging="1008"/>
+        <w:ind w:left="2285" w:hanging="1008"/>
       </w:pPr>
       <w:rPr>
         <w:rFonts w:hint="default"/>
@@ -1040,7 +3044,7 @@
       <w:lvlText w:val="%1.%2.%3.%4.%5.%6"/>
       <w:lvlJc w:val="left"/>
       <w:pPr>
-        <w:ind w:left="1152" w:hanging="1152"/>
+        <w:ind w:left="2429" w:hanging="1152"/>
       </w:pPr>
       <w:rPr>
         <w:rFonts w:hint="default"/>
@@ -1053,7 +3057,7 @@
       <w:lvlText w:val="%1.%2.%3.%4.%5.%6.%7"/>
       <w:lvlJc w:val="left"/>
       <w:pPr>
-        <w:ind w:left="1296" w:hanging="1296"/>
+        <w:ind w:left="2573" w:hanging="1296"/>
       </w:pPr>
       <w:rPr>
         <w:rFonts w:hint="default"/>
@@ -1066,7 +3070,7 @@
       <w:lvlText w:val="%1.%2.%3.%4.%5.%6.%7.%8"/>
       <w:lvlJc w:val="left"/>
       <w:pPr>
-        <w:ind w:left="1440" w:hanging="1440"/>
+        <w:ind w:left="2717" w:hanging="1440"/>
       </w:pPr>
       <w:rPr>
         <w:rFonts w:hint="default"/>
@@ -1079,14 +3083,14 @@
       <w:lvlText w:val="%1.%2.%3.%4.%5.%6.%7.%8.%9"/>
       <w:lvlJc w:val="left"/>
       <w:pPr>
-        <w:ind w:left="1584" w:hanging="1584"/>
+        <w:ind w:left="2861" w:hanging="1584"/>
       </w:pPr>
       <w:rPr>
         <w:rFonts w:hint="default"/>
       </w:rPr>
     </w:lvl>
   </w:abstractNum>
-  <w:abstractNum w:abstractNumId="1" w15:restartNumberingAfterBreak="0">
+  <w:abstractNum w:abstractNumId="2" w15:restartNumberingAfterBreak="0">
     <w:nsid w:val="1BDB6384"/>
     <w:multiLevelType w:val="hybridMultilevel"/>
     <w:tmpl w:val="6FE06FE2"/>
@@ -1175,7 +3179,7 @@
       </w:pPr>
     </w:lvl>
   </w:abstractNum>
-  <w:abstractNum w:abstractNumId="2" w15:restartNumberingAfterBreak="0">
+  <w:abstractNum w:abstractNumId="3" w15:restartNumberingAfterBreak="0">
     <w:nsid w:val="28D35242"/>
     <w:multiLevelType w:val="hybridMultilevel"/>
     <w:tmpl w:val="65528B94"/>
@@ -1264,7 +3268,7 @@
       </w:pPr>
     </w:lvl>
   </w:abstractNum>
-  <w:abstractNum w:abstractNumId="3" w15:restartNumberingAfterBreak="0">
+  <w:abstractNum w:abstractNumId="4" w15:restartNumberingAfterBreak="0">
     <w:nsid w:val="31375094"/>
     <w:multiLevelType w:val="hybridMultilevel"/>
     <w:tmpl w:val="23361930"/>
@@ -1350,7 +3354,7 @@
       </w:pPr>
     </w:lvl>
   </w:abstractNum>
-  <w:abstractNum w:abstractNumId="4" w15:restartNumberingAfterBreak="0">
+  <w:abstractNum w:abstractNumId="5" w15:restartNumberingAfterBreak="0">
     <w:nsid w:val="382B0BAE"/>
     <w:multiLevelType w:val="multilevel"/>
     <w:tmpl w:val="175A202E"/>
@@ -1436,7 +3440,432 @@
       </w:pPr>
     </w:lvl>
   </w:abstractNum>
-  <w:abstractNum w:abstractNumId="5" w15:restartNumberingAfterBreak="0">
+  <w:abstractNum w:abstractNumId="6" w15:restartNumberingAfterBreak="0">
+    <w:nsid w:val="3D617F29"/>
+    <w:multiLevelType w:val="hybridMultilevel"/>
+    <w:tmpl w:val="36B643DA"/>
+    <w:lvl w:ilvl="0" w:tplc="040E0001">
+      <w:start w:val="1"/>
+      <w:numFmt w:val="bullet"/>
+      <w:lvlText w:val=""/>
+      <w:lvlJc w:val="left"/>
+      <w:pPr>
+        <w:ind w:left="720" w:hanging="360"/>
+      </w:pPr>
+      <w:rPr>
+        <w:rFonts w:ascii="Symbol" w:hAnsi="Symbol" w:hint="default"/>
+      </w:rPr>
+    </w:lvl>
+    <w:lvl w:ilvl="1" w:tplc="040E0003" w:tentative="1">
+      <w:start w:val="1"/>
+      <w:numFmt w:val="bullet"/>
+      <w:lvlText w:val="o"/>
+      <w:lvlJc w:val="left"/>
+      <w:pPr>
+        <w:ind w:left="1440" w:hanging="360"/>
+      </w:pPr>
+      <w:rPr>
+        <w:rFonts w:ascii="Courier New" w:hAnsi="Courier New" w:cs="Courier New" w:hint="default"/>
+      </w:rPr>
+    </w:lvl>
+    <w:lvl w:ilvl="2" w:tplc="040E0005" w:tentative="1">
+      <w:start w:val="1"/>
+      <w:numFmt w:val="bullet"/>
+      <w:lvlText w:val=""/>
+      <w:lvlJc w:val="left"/>
+      <w:pPr>
+        <w:ind w:left="2160" w:hanging="360"/>
+      </w:pPr>
+      <w:rPr>
+        <w:rFonts w:ascii="Wingdings" w:hAnsi="Wingdings" w:hint="default"/>
+      </w:rPr>
+    </w:lvl>
+    <w:lvl w:ilvl="3" w:tplc="040E0001" w:tentative="1">
+      <w:start w:val="1"/>
+      <w:numFmt w:val="bullet"/>
+      <w:lvlText w:val=""/>
+      <w:lvlJc w:val="left"/>
+      <w:pPr>
+        <w:ind w:left="2880" w:hanging="360"/>
+      </w:pPr>
+      <w:rPr>
+        <w:rFonts w:ascii="Symbol" w:hAnsi="Symbol" w:hint="default"/>
+      </w:rPr>
+    </w:lvl>
+    <w:lvl w:ilvl="4" w:tplc="040E0003" w:tentative="1">
+      <w:start w:val="1"/>
+      <w:numFmt w:val="bullet"/>
+      <w:lvlText w:val="o"/>
+      <w:lvlJc w:val="left"/>
+      <w:pPr>
+        <w:ind w:left="3600" w:hanging="360"/>
+      </w:pPr>
+      <w:rPr>
+        <w:rFonts w:ascii="Courier New" w:hAnsi="Courier New" w:cs="Courier New" w:hint="default"/>
+      </w:rPr>
+    </w:lvl>
+    <w:lvl w:ilvl="5" w:tplc="040E0005" w:tentative="1">
+      <w:start w:val="1"/>
+      <w:numFmt w:val="bullet"/>
+      <w:lvlText w:val=""/>
+      <w:lvlJc w:val="left"/>
+      <w:pPr>
+        <w:ind w:left="4320" w:hanging="360"/>
+      </w:pPr>
+      <w:rPr>
+        <w:rFonts w:ascii="Wingdings" w:hAnsi="Wingdings" w:hint="default"/>
+      </w:rPr>
+    </w:lvl>
+    <w:lvl w:ilvl="6" w:tplc="040E0001" w:tentative="1">
+      <w:start w:val="1"/>
+      <w:numFmt w:val="bullet"/>
+      <w:lvlText w:val=""/>
+      <w:lvlJc w:val="left"/>
+      <w:pPr>
+        <w:ind w:left="5040" w:hanging="360"/>
+      </w:pPr>
+      <w:rPr>
+        <w:rFonts w:ascii="Symbol" w:hAnsi="Symbol" w:hint="default"/>
+      </w:rPr>
+    </w:lvl>
+    <w:lvl w:ilvl="7" w:tplc="040E0003" w:tentative="1">
+      <w:start w:val="1"/>
+      <w:numFmt w:val="bullet"/>
+      <w:lvlText w:val="o"/>
+      <w:lvlJc w:val="left"/>
+      <w:pPr>
+        <w:ind w:left="5760" w:hanging="360"/>
+      </w:pPr>
+      <w:rPr>
+        <w:rFonts w:ascii="Courier New" w:hAnsi="Courier New" w:cs="Courier New" w:hint="default"/>
+      </w:rPr>
+    </w:lvl>
+    <w:lvl w:ilvl="8" w:tplc="040E0005" w:tentative="1">
+      <w:start w:val="1"/>
+      <w:numFmt w:val="bullet"/>
+      <w:lvlText w:val=""/>
+      <w:lvlJc w:val="left"/>
+      <w:pPr>
+        <w:ind w:left="6480" w:hanging="360"/>
+      </w:pPr>
+      <w:rPr>
+        <w:rFonts w:ascii="Wingdings" w:hAnsi="Wingdings" w:hint="default"/>
+      </w:rPr>
+    </w:lvl>
+  </w:abstractNum>
+  <w:abstractNum w:abstractNumId="7" w15:restartNumberingAfterBreak="0">
+    <w:nsid w:val="3DF11245"/>
+    <w:multiLevelType w:val="hybridMultilevel"/>
+    <w:tmpl w:val="43429764"/>
+    <w:lvl w:ilvl="0" w:tplc="040E000F">
+      <w:start w:val="1"/>
+      <w:numFmt w:val="decimal"/>
+      <w:lvlText w:val="%1."/>
+      <w:lvlJc w:val="left"/>
+      <w:pPr>
+        <w:ind w:left="720" w:hanging="360"/>
+      </w:pPr>
+    </w:lvl>
+    <w:lvl w:ilvl="1" w:tplc="040E0019" w:tentative="1">
+      <w:start w:val="1"/>
+      <w:numFmt w:val="lowerLetter"/>
+      <w:lvlText w:val="%2."/>
+      <w:lvlJc w:val="left"/>
+      <w:pPr>
+        <w:ind w:left="1440" w:hanging="360"/>
+      </w:pPr>
+    </w:lvl>
+    <w:lvl w:ilvl="2" w:tplc="040E001B" w:tentative="1">
+      <w:start w:val="1"/>
+      <w:numFmt w:val="lowerRoman"/>
+      <w:lvlText w:val="%3."/>
+      <w:lvlJc w:val="right"/>
+      <w:pPr>
+        <w:ind w:left="2160" w:hanging="180"/>
+      </w:pPr>
+    </w:lvl>
+    <w:lvl w:ilvl="3" w:tplc="040E000F" w:tentative="1">
+      <w:start w:val="1"/>
+      <w:numFmt w:val="decimal"/>
+      <w:lvlText w:val="%4."/>
+      <w:lvlJc w:val="left"/>
+      <w:pPr>
+        <w:ind w:left="2880" w:hanging="360"/>
+      </w:pPr>
+    </w:lvl>
+    <w:lvl w:ilvl="4" w:tplc="040E0019" w:tentative="1">
+      <w:start w:val="1"/>
+      <w:numFmt w:val="lowerLetter"/>
+      <w:lvlText w:val="%5."/>
+      <w:lvlJc w:val="left"/>
+      <w:pPr>
+        <w:ind w:left="3600" w:hanging="360"/>
+      </w:pPr>
+    </w:lvl>
+    <w:lvl w:ilvl="5" w:tplc="040E001B" w:tentative="1">
+      <w:start w:val="1"/>
+      <w:numFmt w:val="lowerRoman"/>
+      <w:lvlText w:val="%6."/>
+      <w:lvlJc w:val="right"/>
+      <w:pPr>
+        <w:ind w:left="4320" w:hanging="180"/>
+      </w:pPr>
+    </w:lvl>
+    <w:lvl w:ilvl="6" w:tplc="040E000F" w:tentative="1">
+      <w:start w:val="1"/>
+      <w:numFmt w:val="decimal"/>
+      <w:lvlText w:val="%7."/>
+      <w:lvlJc w:val="left"/>
+      <w:pPr>
+        <w:ind w:left="5040" w:hanging="360"/>
+      </w:pPr>
+    </w:lvl>
+    <w:lvl w:ilvl="7" w:tplc="040E0019" w:tentative="1">
+      <w:start w:val="1"/>
+      <w:numFmt w:val="lowerLetter"/>
+      <w:lvlText w:val="%8."/>
+      <w:lvlJc w:val="left"/>
+      <w:pPr>
+        <w:ind w:left="5760" w:hanging="360"/>
+      </w:pPr>
+    </w:lvl>
+    <w:lvl w:ilvl="8" w:tplc="040E001B" w:tentative="1">
+      <w:start w:val="1"/>
+      <w:numFmt w:val="lowerRoman"/>
+      <w:lvlText w:val="%9."/>
+      <w:lvlJc w:val="right"/>
+      <w:pPr>
+        <w:ind w:left="6480" w:hanging="180"/>
+      </w:pPr>
+    </w:lvl>
+  </w:abstractNum>
+  <w:abstractNum w:abstractNumId="8" w15:restartNumberingAfterBreak="0">
+    <w:nsid w:val="4FD86641"/>
+    <w:multiLevelType w:val="hybridMultilevel"/>
+    <w:tmpl w:val="18D04FAC"/>
+    <w:lvl w:ilvl="0" w:tplc="040E0001">
+      <w:start w:val="1"/>
+      <w:numFmt w:val="bullet"/>
+      <w:lvlText w:val=""/>
+      <w:lvlJc w:val="left"/>
+      <w:pPr>
+        <w:ind w:left="720" w:hanging="360"/>
+      </w:pPr>
+      <w:rPr>
+        <w:rFonts w:ascii="Symbol" w:hAnsi="Symbol" w:hint="default"/>
+      </w:rPr>
+    </w:lvl>
+    <w:lvl w:ilvl="1" w:tplc="040E0003" w:tentative="1">
+      <w:start w:val="1"/>
+      <w:numFmt w:val="bullet"/>
+      <w:lvlText w:val="o"/>
+      <w:lvlJc w:val="left"/>
+      <w:pPr>
+        <w:ind w:left="1440" w:hanging="360"/>
+      </w:pPr>
+      <w:rPr>
+        <w:rFonts w:ascii="Courier New" w:hAnsi="Courier New" w:cs="Courier New" w:hint="default"/>
+      </w:rPr>
+    </w:lvl>
+    <w:lvl w:ilvl="2" w:tplc="040E0005" w:tentative="1">
+      <w:start w:val="1"/>
+      <w:numFmt w:val="bullet"/>
+      <w:lvlText w:val=""/>
+      <w:lvlJc w:val="left"/>
+      <w:pPr>
+        <w:ind w:left="2160" w:hanging="360"/>
+      </w:pPr>
+      <w:rPr>
+        <w:rFonts w:ascii="Wingdings" w:hAnsi="Wingdings" w:hint="default"/>
+      </w:rPr>
+    </w:lvl>
+    <w:lvl w:ilvl="3" w:tplc="040E0001" w:tentative="1">
+      <w:start w:val="1"/>
+      <w:numFmt w:val="bullet"/>
+      <w:lvlText w:val=""/>
+      <w:lvlJc w:val="left"/>
+      <w:pPr>
+        <w:ind w:left="2880" w:hanging="360"/>
+      </w:pPr>
+      <w:rPr>
+        <w:rFonts w:ascii="Symbol" w:hAnsi="Symbol" w:hint="default"/>
+      </w:rPr>
+    </w:lvl>
+    <w:lvl w:ilvl="4" w:tplc="040E0003" w:tentative="1">
+      <w:start w:val="1"/>
+      <w:numFmt w:val="bullet"/>
+      <w:lvlText w:val="o"/>
+      <w:lvlJc w:val="left"/>
+      <w:pPr>
+        <w:ind w:left="3600" w:hanging="360"/>
+      </w:pPr>
+      <w:rPr>
+        <w:rFonts w:ascii="Courier New" w:hAnsi="Courier New" w:cs="Courier New" w:hint="default"/>
+      </w:rPr>
+    </w:lvl>
+    <w:lvl w:ilvl="5" w:tplc="040E0005" w:tentative="1">
+      <w:start w:val="1"/>
+      <w:numFmt w:val="bullet"/>
+      <w:lvlText w:val=""/>
+      <w:lvlJc w:val="left"/>
+      <w:pPr>
+        <w:ind w:left="4320" w:hanging="360"/>
+      </w:pPr>
+      <w:rPr>
+        <w:rFonts w:ascii="Wingdings" w:hAnsi="Wingdings" w:hint="default"/>
+      </w:rPr>
+    </w:lvl>
+    <w:lvl w:ilvl="6" w:tplc="040E0001" w:tentative="1">
+      <w:start w:val="1"/>
+      <w:numFmt w:val="bullet"/>
+      <w:lvlText w:val=""/>
+      <w:lvlJc w:val="left"/>
+      <w:pPr>
+        <w:ind w:left="5040" w:hanging="360"/>
+      </w:pPr>
+      <w:rPr>
+        <w:rFonts w:ascii="Symbol" w:hAnsi="Symbol" w:hint="default"/>
+      </w:rPr>
+    </w:lvl>
+    <w:lvl w:ilvl="7" w:tplc="040E0003" w:tentative="1">
+      <w:start w:val="1"/>
+      <w:numFmt w:val="bullet"/>
+      <w:lvlText w:val="o"/>
+      <w:lvlJc w:val="left"/>
+      <w:pPr>
+        <w:ind w:left="5760" w:hanging="360"/>
+      </w:pPr>
+      <w:rPr>
+        <w:rFonts w:ascii="Courier New" w:hAnsi="Courier New" w:cs="Courier New" w:hint="default"/>
+      </w:rPr>
+    </w:lvl>
+    <w:lvl w:ilvl="8" w:tplc="040E0005" w:tentative="1">
+      <w:start w:val="1"/>
+      <w:numFmt w:val="bullet"/>
+      <w:lvlText w:val=""/>
+      <w:lvlJc w:val="left"/>
+      <w:pPr>
+        <w:ind w:left="6480" w:hanging="360"/>
+      </w:pPr>
+      <w:rPr>
+        <w:rFonts w:ascii="Wingdings" w:hAnsi="Wingdings" w:hint="default"/>
+      </w:rPr>
+    </w:lvl>
+  </w:abstractNum>
+  <w:abstractNum w:abstractNumId="9" w15:restartNumberingAfterBreak="0">
+    <w:nsid w:val="54E760BD"/>
+    <w:multiLevelType w:val="hybridMultilevel"/>
+    <w:tmpl w:val="F52897D4"/>
+    <w:lvl w:ilvl="0" w:tplc="040E0001">
+      <w:start w:val="1"/>
+      <w:numFmt w:val="bullet"/>
+      <w:lvlText w:val=""/>
+      <w:lvlJc w:val="left"/>
+      <w:pPr>
+        <w:ind w:left="720" w:hanging="360"/>
+      </w:pPr>
+      <w:rPr>
+        <w:rFonts w:ascii="Symbol" w:hAnsi="Symbol" w:hint="default"/>
+      </w:rPr>
+    </w:lvl>
+    <w:lvl w:ilvl="1" w:tplc="040E0003" w:tentative="1">
+      <w:start w:val="1"/>
+      <w:numFmt w:val="bullet"/>
+      <w:lvlText w:val="o"/>
+      <w:lvlJc w:val="left"/>
+      <w:pPr>
+        <w:ind w:left="1440" w:hanging="360"/>
+      </w:pPr>
+      <w:rPr>
+        <w:rFonts w:ascii="Courier New" w:hAnsi="Courier New" w:cs="Courier New" w:hint="default"/>
+      </w:rPr>
+    </w:lvl>
+    <w:lvl w:ilvl="2" w:tplc="040E0005" w:tentative="1">
+      <w:start w:val="1"/>
+      <w:numFmt w:val="bullet"/>
+      <w:lvlText w:val=""/>
+      <w:lvlJc w:val="left"/>
+      <w:pPr>
+        <w:ind w:left="2160" w:hanging="360"/>
+      </w:pPr>
+      <w:rPr>
+        <w:rFonts w:ascii="Wingdings" w:hAnsi="Wingdings" w:hint="default"/>
+      </w:rPr>
+    </w:lvl>
+    <w:lvl w:ilvl="3" w:tplc="040E0001" w:tentative="1">
+      <w:start w:val="1"/>
+      <w:numFmt w:val="bullet"/>
+      <w:lvlText w:val=""/>
+      <w:lvlJc w:val="left"/>
+      <w:pPr>
+        <w:ind w:left="2880" w:hanging="360"/>
+      </w:pPr>
+      <w:rPr>
+        <w:rFonts w:ascii="Symbol" w:hAnsi="Symbol" w:hint="default"/>
+      </w:rPr>
+    </w:lvl>
+    <w:lvl w:ilvl="4" w:tplc="040E0003" w:tentative="1">
+      <w:start w:val="1"/>
+      <w:numFmt w:val="bullet"/>
+      <w:lvlText w:val="o"/>
+      <w:lvlJc w:val="left"/>
+      <w:pPr>
+        <w:ind w:left="3600" w:hanging="360"/>
+      </w:pPr>
+      <w:rPr>
+        <w:rFonts w:ascii="Courier New" w:hAnsi="Courier New" w:cs="Courier New" w:hint="default"/>
+      </w:rPr>
+    </w:lvl>
+    <w:lvl w:ilvl="5" w:tplc="040E0005" w:tentative="1">
+      <w:start w:val="1"/>
+      <w:numFmt w:val="bullet"/>
+      <w:lvlText w:val=""/>
+      <w:lvlJc w:val="left"/>
+      <w:pPr>
+        <w:ind w:left="4320" w:hanging="360"/>
+      </w:pPr>
+      <w:rPr>
+        <w:rFonts w:ascii="Wingdings" w:hAnsi="Wingdings" w:hint="default"/>
+      </w:rPr>
+    </w:lvl>
+    <w:lvl w:ilvl="6" w:tplc="040E0001" w:tentative="1">
+      <w:start w:val="1"/>
+      <w:numFmt w:val="bullet"/>
+      <w:lvlText w:val=""/>
+      <w:lvlJc w:val="left"/>
+      <w:pPr>
+        <w:ind w:left="5040" w:hanging="360"/>
+      </w:pPr>
+      <w:rPr>
+        <w:rFonts w:ascii="Symbol" w:hAnsi="Symbol" w:hint="default"/>
+      </w:rPr>
+    </w:lvl>
+    <w:lvl w:ilvl="7" w:tplc="040E0003" w:tentative="1">
+      <w:start w:val="1"/>
+      <w:numFmt w:val="bullet"/>
+      <w:lvlText w:val="o"/>
+      <w:lvlJc w:val="left"/>
+      <w:pPr>
+        <w:ind w:left="5760" w:hanging="360"/>
+      </w:pPr>
+      <w:rPr>
+        <w:rFonts w:ascii="Courier New" w:hAnsi="Courier New" w:cs="Courier New" w:hint="default"/>
+      </w:rPr>
+    </w:lvl>
+    <w:lvl w:ilvl="8" w:tplc="040E0005" w:tentative="1">
+      <w:start w:val="1"/>
+      <w:numFmt w:val="bullet"/>
+      <w:lvlText w:val=""/>
+      <w:lvlJc w:val="left"/>
+      <w:pPr>
+        <w:ind w:left="6480" w:hanging="360"/>
+      </w:pPr>
+      <w:rPr>
+        <w:rFonts w:ascii="Wingdings" w:hAnsi="Wingdings" w:hint="default"/>
+      </w:rPr>
+    </w:lvl>
+  </w:abstractNum>
+  <w:abstractNum w:abstractNumId="10" w15:restartNumberingAfterBreak="0">
     <w:nsid w:val="5C364737"/>
     <w:multiLevelType w:val="multilevel"/>
     <w:tmpl w:val="A67C50AC"/>
@@ -1522,7 +3951,7 @@
       </w:pPr>
     </w:lvl>
   </w:abstractNum>
-  <w:abstractNum w:abstractNumId="6" w15:restartNumberingAfterBreak="0">
+  <w:abstractNum w:abstractNumId="11" w15:restartNumberingAfterBreak="0">
     <w:nsid w:val="73596A1B"/>
     <w:multiLevelType w:val="multilevel"/>
     <w:tmpl w:val="04090025"/>
@@ -1608,7 +4037,7 @@
       </w:pPr>
     </w:lvl>
   </w:abstractNum>
-  <w:abstractNum w:abstractNumId="7" w15:restartNumberingAfterBreak="0">
+  <w:abstractNum w:abstractNumId="12" w15:restartNumberingAfterBreak="0">
     <w:nsid w:val="7B873D06"/>
     <w:multiLevelType w:val="multilevel"/>
     <w:tmpl w:val="17324752"/>
@@ -1694,10 +4123,10 @@
       </w:pPr>
     </w:lvl>
   </w:abstractNum>
-  <w:abstractNum w:abstractNumId="8" w15:restartNumberingAfterBreak="0">
+  <w:abstractNum w:abstractNumId="13" w15:restartNumberingAfterBreak="0">
     <w:nsid w:val="7FC9107C"/>
     <w:multiLevelType w:val="multilevel"/>
-    <w:tmpl w:val="1EFAA61A"/>
+    <w:tmpl w:val="9C7E11A4"/>
     <w:lvl w:ilvl="0">
       <w:start w:val="1"/>
       <w:numFmt w:val="decimal"/>
@@ -1825,34 +4254,34 @@
     </w:lvl>
   </w:abstractNum>
   <w:num w:numId="1">
+    <w:abstractNumId w:val="2"/>
+  </w:num>
+  <w:num w:numId="2">
+    <w:abstractNumId w:val="4"/>
+  </w:num>
+  <w:num w:numId="3">
+    <w:abstractNumId w:val="10"/>
+  </w:num>
+  <w:num w:numId="4">
+    <w:abstractNumId w:val="3"/>
+  </w:num>
+  <w:num w:numId="5">
+    <w:abstractNumId w:val="5"/>
+  </w:num>
+  <w:num w:numId="6">
+    <w:abstractNumId w:val="12"/>
+  </w:num>
+  <w:num w:numId="7">
     <w:abstractNumId w:val="1"/>
   </w:num>
-  <w:num w:numId="2">
-    <w:abstractNumId w:val="3"/>
-  </w:num>
-  <w:num w:numId="3">
-    <w:abstractNumId w:val="5"/>
-  </w:num>
-  <w:num w:numId="4">
-    <w:abstractNumId w:val="2"/>
-  </w:num>
-  <w:num w:numId="5">
-    <w:abstractNumId w:val="4"/>
-  </w:num>
-  <w:num w:numId="6">
-    <w:abstractNumId w:val="7"/>
-  </w:num>
-  <w:num w:numId="7">
-    <w:abstractNumId w:val="0"/>
-  </w:num>
   <w:num w:numId="8">
-    <w:abstractNumId w:val="6"/>
+    <w:abstractNumId w:val="11"/>
   </w:num>
   <w:num w:numId="9">
-    <w:abstractNumId w:val="8"/>
+    <w:abstractNumId w:val="13"/>
   </w:num>
   <w:num w:numId="10">
-    <w:abstractNumId w:val="8"/>
+    <w:abstractNumId w:val="13"/>
     <w:lvlOverride w:ilvl="0">
       <w:startOverride w:val="1"/>
     </w:lvlOverride>
@@ -1880,6 +4309,21 @@
     <w:lvlOverride w:ilvl="8">
       <w:startOverride w:val="1"/>
     </w:lvlOverride>
+  </w:num>
+  <w:num w:numId="11">
+    <w:abstractNumId w:val="7"/>
+  </w:num>
+  <w:num w:numId="12">
+    <w:abstractNumId w:val="8"/>
+  </w:num>
+  <w:num w:numId="13">
+    <w:abstractNumId w:val="6"/>
+  </w:num>
+  <w:num w:numId="14">
+    <w:abstractNumId w:val="0"/>
+  </w:num>
+  <w:num w:numId="15">
+    <w:abstractNumId w:val="9"/>
   </w:num>
 </w:numbering>
 </file>
@@ -2294,20 +4738,21 @@
     <w:autoRedefine/>
     <w:uiPriority w:val="9"/>
     <w:qFormat/>
-    <w:rsid w:val="00A90CDC"/>
+    <w:rsid w:val="00220462"/>
     <w:pPr>
       <w:keepNext/>
       <w:keepLines/>
       <w:numPr>
         <w:numId w:val="9"/>
       </w:numPr>
-      <w:spacing w:before="240" w:after="0"/>
+      <w:spacing w:before="840" w:after="600"/>
       <w:outlineLvl w:val="0"/>
     </w:pPr>
     <w:rPr>
       <w:rFonts w:asciiTheme="majorHAnsi" w:eastAsiaTheme="majorEastAsia" w:hAnsiTheme="majorHAnsi" w:cstheme="majorBidi"/>
+      <w:b/>
       <w:color w:val="2F5496" w:themeColor="accent1" w:themeShade="BF"/>
-      <w:sz w:val="32"/>
+      <w:sz w:val="36"/>
       <w:szCs w:val="32"/>
     </w:rPr>
   </w:style>
@@ -2319,7 +4764,7 @@
     <w:uiPriority w:val="9"/>
     <w:unhideWhenUsed/>
     <w:qFormat/>
-    <w:rsid w:val="00A90CDC"/>
+    <w:rsid w:val="00220462"/>
     <w:pPr>
       <w:keepNext/>
       <w:keepLines/>
@@ -2327,7 +4772,7 @@
         <w:ilvl w:val="1"/>
         <w:numId w:val="9"/>
       </w:numPr>
-      <w:spacing w:before="40" w:after="0"/>
+      <w:spacing w:before="280" w:after="240"/>
       <w:outlineLvl w:val="1"/>
     </w:pPr>
     <w:rPr>
@@ -2343,7 +4788,6 @@
     <w:next w:val="Norml"/>
     <w:link w:val="Cmsor3Char"/>
     <w:uiPriority w:val="9"/>
-    <w:semiHidden/>
     <w:unhideWhenUsed/>
     <w:qFormat/>
     <w:rsid w:val="00D530B7"/>
@@ -2522,7 +4966,6 @@
   <w:style w:type="character" w:default="1" w:styleId="Bekezdsalapbettpusa">
     <w:name w:val="Default Paragraph Font"/>
     <w:uiPriority w:val="1"/>
-    <w:semiHidden/>
     <w:unhideWhenUsed/>
   </w:style>
   <w:style w:type="table" w:default="1" w:styleId="Normltblzat">
@@ -2595,11 +5038,12 @@
     <w:basedOn w:val="Bekezdsalapbettpusa"/>
     <w:link w:val="Cmsor1"/>
     <w:uiPriority w:val="9"/>
-    <w:rsid w:val="00A90CDC"/>
+    <w:rsid w:val="00220462"/>
     <w:rPr>
       <w:rFonts w:asciiTheme="majorHAnsi" w:eastAsiaTheme="majorEastAsia" w:hAnsiTheme="majorHAnsi" w:cstheme="majorBidi"/>
+      <w:b/>
       <w:color w:val="2F5496" w:themeColor="accent1" w:themeShade="BF"/>
-      <w:sz w:val="32"/>
+      <w:sz w:val="36"/>
       <w:szCs w:val="32"/>
     </w:rPr>
   </w:style>
@@ -2650,7 +5094,6 @@
     <w:basedOn w:val="Bekezdsalapbettpusa"/>
     <w:link w:val="Cmsor3"/>
     <w:uiPriority w:val="9"/>
-    <w:semiHidden/>
     <w:rsid w:val="00D530B7"/>
     <w:rPr>
       <w:rFonts w:asciiTheme="majorHAnsi" w:eastAsiaTheme="majorEastAsia" w:hAnsiTheme="majorHAnsi" w:cstheme="majorBidi"/>
@@ -2874,7 +5317,7 @@
     <w:basedOn w:val="Bekezdsalapbettpusa"/>
     <w:link w:val="Cmsor2"/>
     <w:uiPriority w:val="9"/>
-    <w:rsid w:val="00A90CDC"/>
+    <w:rsid w:val="00220462"/>
     <w:rPr>
       <w:rFonts w:asciiTheme="majorHAnsi" w:eastAsiaTheme="majorEastAsia" w:hAnsiTheme="majorHAnsi" w:cstheme="majorBidi"/>
       <w:color w:val="2F5496" w:themeColor="accent1" w:themeShade="BF"/>
@@ -2986,6 +5429,79 @@
     <w:pPr>
       <w:spacing w:after="0" w:line="240" w:lineRule="auto"/>
       <w:jc w:val="both"/>
+    </w:pPr>
+  </w:style>
+  <w:style w:type="paragraph" w:styleId="Vltozat">
+    <w:name w:val="Revision"/>
+    <w:hidden/>
+    <w:uiPriority w:val="99"/>
+    <w:semiHidden/>
+    <w:rsid w:val="00132C6B"/>
+    <w:pPr>
+      <w:spacing w:after="0" w:line="240" w:lineRule="auto"/>
+    </w:pPr>
+  </w:style>
+  <w:style w:type="character" w:styleId="Feloldatlanmegemlts">
+    <w:name w:val="Unresolved Mention"/>
+    <w:basedOn w:val="Bekezdsalapbettpusa"/>
+    <w:uiPriority w:val="99"/>
+    <w:semiHidden/>
+    <w:unhideWhenUsed/>
+    <w:rsid w:val="00C83E2D"/>
+    <w:rPr>
+      <w:color w:val="605E5C"/>
+      <w:shd w:val="clear" w:color="auto" w:fill="E1DFDD"/>
+    </w:rPr>
+  </w:style>
+  <w:style w:type="paragraph" w:customStyle="1" w:styleId="Codeblock">
+    <w:name w:val="Code block"/>
+    <w:link w:val="CodeblockChar"/>
+    <w:autoRedefine/>
+    <w:qFormat/>
+    <w:rsid w:val="000C68C5"/>
+    <w:pPr>
+      <w:ind w:left="709"/>
+      <w:jc w:val="both"/>
+    </w:pPr>
+    <w:rPr>
+      <w:rFonts w:ascii="Consolas" w:hAnsi="Consolas"/>
+      <w:i/>
+      <w:noProof/>
+    </w:rPr>
+  </w:style>
+  <w:style w:type="paragraph" w:styleId="Listaszerbekezds">
+    <w:name w:val="List Paragraph"/>
+    <w:basedOn w:val="Norml"/>
+    <w:uiPriority w:val="34"/>
+    <w:qFormat/>
+    <w:rsid w:val="00012CA0"/>
+    <w:pPr>
+      <w:ind w:left="720"/>
+      <w:contextualSpacing/>
+    </w:pPr>
+  </w:style>
+  <w:style w:type="character" w:customStyle="1" w:styleId="CodeblockChar">
+    <w:name w:val="Code block Char"/>
+    <w:basedOn w:val="Bekezdsalapbettpusa"/>
+    <w:link w:val="Codeblock"/>
+    <w:rsid w:val="000C68C5"/>
+    <w:rPr>
+      <w:rFonts w:ascii="Consolas" w:hAnsi="Consolas"/>
+      <w:i/>
+      <w:noProof/>
+    </w:rPr>
+  </w:style>
+  <w:style w:type="paragraph" w:styleId="TJ3">
+    <w:name w:val="toc 3"/>
+    <w:basedOn w:val="Norml"/>
+    <w:next w:val="Norml"/>
+    <w:autoRedefine/>
+    <w:uiPriority w:val="39"/>
+    <w:unhideWhenUsed/>
+    <w:rsid w:val="00BE78C5"/>
+    <w:pPr>
+      <w:spacing w:after="100"/>
+      <w:ind w:left="480"/>
     </w:pPr>
   </w:style>
 </w:styles>
@@ -3291,7 +5807,7 @@
 </file>
 
 <file path=customXml/itemProps1.xml><?xml version="1.0" encoding="utf-8"?>
-<ds:datastoreItem xmlns:ds="http://schemas.openxmlformats.org/officeDocument/2006/customXml" ds:itemID="{DC2BDAAD-EE4D-4AEA-AF68-8D07714D0833}">
+<ds:datastoreItem xmlns:ds="http://schemas.openxmlformats.org/officeDocument/2006/customXml" ds:itemID="{908E98CB-3636-48EE-9CF4-D8EA337D09A1}">
   <ds:schemaRefs>
     <ds:schemaRef ds:uri="http://schemas.openxmlformats.org/officeDocument/2006/bibliography"/>
   </ds:schemaRefs>

</xml_diff>